<commit_message>
Added edits to User Manual
</commit_message>
<xml_diff>
--- a/User Manual.docx
+++ b/User Manual.docx
@@ -1,6 +1,6 @@
 
 <file path=word/document.xml><?xml version="1.0" encoding="utf-8"?>
-<w:document xmlns:wpc="http://schemas.microsoft.com/office/word/2010/wordprocessingCanvas" xmlns:cx="http://schemas.microsoft.com/office/drawing/2014/chartex" xmlns:cx1="http://schemas.microsoft.com/office/drawing/2015/9/8/chartex" xmlns:cx2="http://schemas.microsoft.com/office/drawing/2015/10/21/chartex" xmlns:cx3="http://schemas.microsoft.com/office/drawing/2016/5/9/chartex" xmlns:cx4="http://schemas.microsoft.com/office/drawing/2016/5/10/chartex" xmlns:cx5="http://schemas.microsoft.com/office/drawing/2016/5/11/chartex" xmlns:cx6="http://schemas.microsoft.com/office/drawing/2016/5/12/chartex" xmlns:cx7="http://schemas.microsoft.com/office/drawing/2016/5/13/chartex" xmlns:cx8="http://schemas.microsoft.com/office/drawing/2016/5/14/chartex" xmlns:mc="http://schemas.openxmlformats.org/markup-compatibility/2006" xmlns:aink="http://schemas.microsoft.com/office/drawing/2016/ink" xmlns:am3d="http://schemas.microsoft.com/office/drawing/2017/model3d" xmlns:o="urn:schemas-microsoft-com:office:office" xmlns:r="http://schemas.openxmlformats.org/officeDocument/2006/relationships" xmlns:m="http://schemas.openxmlformats.org/officeDocument/2006/math" xmlns:v="urn:schemas-microsoft-com:vml" xmlns:wp14="http://schemas.microsoft.com/office/word/2010/wordprocessingDrawing" xmlns:wp="http://schemas.openxmlformats.org/drawingml/2006/wordprocessingDrawing" xmlns:w10="urn:schemas-microsoft-com:office:word" xmlns:w="http://schemas.openxmlformats.org/wordprocessingml/2006/main" xmlns:w14="http://schemas.microsoft.com/office/word/2010/wordml" xmlns:w15="http://schemas.microsoft.com/office/word/2012/wordml" xmlns:w16cid="http://schemas.microsoft.com/office/word/2016/wordml/cid" xmlns:w16se="http://schemas.microsoft.com/office/word/2015/wordml/symex" xmlns:wpg="http://schemas.microsoft.com/office/word/2010/wordprocessingGroup" xmlns:wpi="http://schemas.microsoft.com/office/word/2010/wordprocessingInk" xmlns:wne="http://schemas.microsoft.com/office/word/2006/wordml" xmlns:wps="http://schemas.microsoft.com/office/word/2010/wordprocessingShape" mc:Ignorable="w14 w15 w16se w16cid wp14">
+<w:document xmlns:wpc="http://schemas.microsoft.com/office/word/2010/wordprocessingCanvas" xmlns:cx="http://schemas.microsoft.com/office/drawing/2014/chartex" xmlns:cx1="http://schemas.microsoft.com/office/drawing/2015/9/8/chartex" xmlns:mc="http://schemas.openxmlformats.org/markup-compatibility/2006" xmlns:o="urn:schemas-microsoft-com:office:office" xmlns:r="http://schemas.openxmlformats.org/officeDocument/2006/relationships" xmlns:m="http://schemas.openxmlformats.org/officeDocument/2006/math" xmlns:v="urn:schemas-microsoft-com:vml" xmlns:wp14="http://schemas.microsoft.com/office/word/2010/wordprocessingDrawing" xmlns:wp="http://schemas.openxmlformats.org/drawingml/2006/wordprocessingDrawing" xmlns:w10="urn:schemas-microsoft-com:office:word" xmlns:w="http://schemas.openxmlformats.org/wordprocessingml/2006/main" xmlns:w14="http://schemas.microsoft.com/office/word/2010/wordml" xmlns:w15="http://schemas.microsoft.com/office/word/2012/wordml" xmlns:w16se="http://schemas.microsoft.com/office/word/2015/wordml/symex" xmlns:wpg="http://schemas.microsoft.com/office/word/2010/wordprocessingGroup" xmlns:wpi="http://schemas.microsoft.com/office/word/2010/wordprocessingInk" xmlns:wne="http://schemas.microsoft.com/office/word/2006/wordml" xmlns:wps="http://schemas.microsoft.com/office/word/2010/wordprocessingShape" mc:Ignorable="w14 w15 w16se wp14">
   <w:body>
     <w:tbl>
       <w:tblPr>
@@ -1531,6 +1531,7 @@
           <w:rFonts w:ascii="Times New Roman" w:hAnsi="Times New Roman" w:cs="Times New Roman"/>
           <w:sz w:val="40"/>
         </w:rPr>
+        <w:lastRenderedPageBreak/>
         <w:t>Introduction</w:t>
       </w:r>
       <w:bookmarkEnd w:id="0"/>
@@ -1545,11 +1546,100 @@
       </w:r>
       <w:proofErr w:type="spellEnd"/>
       <w:r>
-        <w:t xml:space="preserve"> is a data visualization software, graphing data in a parallel coordinate format. Data is read from comma delimited text files with no spaces. The software includes a series of data manipulation and analysis functions, along with </w:t>
-      </w:r>
-      <w:r>
-        <w:t xml:space="preserve">functions to improve accessibility to the software and data. </w:t>
-      </w:r>
+        <w:t xml:space="preserve"> is a data visualizat</w:t>
+      </w:r>
+      <w:r>
+        <w:t>ion software</w:t>
+      </w:r>
+      <w:ins w:id="1" w:author="cs445001_02" w:date="2018-02-26T18:10:00Z">
+        <w:r>
+          <w:t xml:space="preserve"> that creates visual representations of numerical data</w:t>
+        </w:r>
+      </w:ins>
+      <w:ins w:id="2" w:author="cs445001_02" w:date="2018-02-26T18:11:00Z">
+        <w:r>
+          <w:t xml:space="preserve">, commonly referred to as “data visualizations”. </w:t>
+        </w:r>
+      </w:ins>
+      <w:del w:id="3" w:author="cs445001_02" w:date="2018-02-26T17:22:00Z">
+        <w:r>
+          <w:delText>, graphing</w:delText>
+        </w:r>
+      </w:del>
+      <w:del w:id="4" w:author="cs445001_02" w:date="2018-02-26T18:10:00Z">
+        <w:r>
+          <w:delText xml:space="preserve"> data in</w:delText>
+        </w:r>
+        <w:r>
+          <w:delText xml:space="preserve"> parallel coordinate format. </w:delText>
+        </w:r>
+      </w:del>
+      <w:r>
+        <w:t xml:space="preserve">Data is read from comma delimited text files with no spaces. The software includes a </w:t>
+      </w:r>
+      <w:del w:id="5" w:author="cs445001_02" w:date="2018-02-26T18:12:00Z">
+        <w:r>
+          <w:delText xml:space="preserve">series </w:delText>
+        </w:r>
+      </w:del>
+      <w:ins w:id="6" w:author="cs445001_02" w:date="2018-02-26T18:12:00Z">
+        <w:r>
+          <w:t>suite</w:t>
+        </w:r>
+        <w:r>
+          <w:t xml:space="preserve"> </w:t>
+        </w:r>
+      </w:ins>
+      <w:r>
+        <w:t>of data manipulation</w:t>
+      </w:r>
+      <w:ins w:id="7" w:author="cs445001_02" w:date="2018-02-26T18:12:00Z">
+        <w:r>
+          <w:t>,</w:t>
+        </w:r>
+      </w:ins>
+      <w:r>
+        <w:t xml:space="preserve"> </w:t>
+      </w:r>
+      <w:del w:id="8" w:author="cs445001_02" w:date="2018-02-26T18:12:00Z">
+        <w:r>
+          <w:delText xml:space="preserve">and </w:delText>
+        </w:r>
+      </w:del>
+      <w:r>
+        <w:t>analysis</w:t>
+      </w:r>
+      <w:ins w:id="9" w:author="cs445001_02" w:date="2018-02-26T18:12:00Z">
+        <w:r>
+          <w:t>, and classification</w:t>
+        </w:r>
+      </w:ins>
+      <w:r>
+        <w:t xml:space="preserve"> functions, </w:t>
+      </w:r>
+      <w:del w:id="10" w:author="cs445001_02" w:date="2018-02-26T18:12:00Z">
+        <w:r>
+          <w:delText xml:space="preserve">along with </w:delText>
+        </w:r>
+        <w:r>
+          <w:delText>functions to improve accessibility to the software and data.</w:delText>
+        </w:r>
+      </w:del>
+      <w:ins w:id="11" w:author="cs445001_02" w:date="2018-02-26T18:12:00Z">
+        <w:r>
+          <w:t>as well as</w:t>
+        </w:r>
+      </w:ins>
+      <w:ins w:id="12" w:author="cs445001_02" w:date="2018-02-26T18:13:00Z">
+        <w:r>
+          <w:t xml:space="preserve"> a host of accessibility features to allow users of varied backgrounds and skillsets to interpret and interact with their data in visual form.</w:t>
+        </w:r>
+      </w:ins>
+      <w:del w:id="13" w:author="cs445001_02" w:date="2018-02-26T18:13:00Z">
+        <w:r>
+          <w:delText xml:space="preserve"> </w:delText>
+        </w:r>
+      </w:del>
     </w:p>
     <w:p>
       <w:pPr>
@@ -1559,7 +1649,7 @@
           <w:sz w:val="40"/>
         </w:rPr>
       </w:pPr>
-      <w:bookmarkStart w:id="1" w:name="_Toc507358305"/>
+      <w:bookmarkStart w:id="14" w:name="_Toc507358305"/>
       <w:r>
         <w:rPr>
           <w:rFonts w:ascii="Times New Roman" w:hAnsi="Times New Roman" w:cs="Times New Roman"/>
@@ -1567,7 +1657,7 @@
         </w:rPr>
         <w:t>Getting Started</w:t>
       </w:r>
-      <w:bookmarkEnd w:id="1"/>
+      <w:bookmarkEnd w:id="14"/>
     </w:p>
     <w:p>
       <w:pPr>
@@ -1580,7 +1670,177 @@
         <w:rPr>
           <w:rFonts w:cs="Times New Roman"/>
         </w:rPr>
-        <w:t>The program has two windows in total that the user will be able to access the functions to: primary and secondary window. The primary window will hold the graphing panel where all n-dimensional data and graphing functions will be presented. The secondary window will have the user access all functions regarding the properties of data (i.e. data color, names, values, class assignment, etc.), and preferences. The secondary window functions will be separated by tabs, segregating functions by the data it affects (class, set, and dimensions).</w:t>
+        <w:t>The program has two windows in total that</w:t>
+      </w:r>
+      <w:ins w:id="15" w:author="cs445001_02" w:date="2018-02-26T18:09:00Z">
+        <w:r>
+          <w:rPr>
+            <w:rFonts w:cs="Times New Roman"/>
+          </w:rPr>
+          <w:t xml:space="preserve"> will allow</w:t>
+        </w:r>
+      </w:ins>
+      <w:r>
+        <w:rPr>
+          <w:rFonts w:cs="Times New Roman"/>
+        </w:rPr>
+        <w:t xml:space="preserve"> the user </w:t>
+      </w:r>
+      <w:del w:id="16" w:author="cs445001_02" w:date="2018-02-26T18:09:00Z">
+        <w:r>
+          <w:rPr>
+            <w:rFonts w:cs="Times New Roman"/>
+          </w:rPr>
+          <w:delText xml:space="preserve">will be able </w:delText>
+        </w:r>
+      </w:del>
+      <w:r>
+        <w:rPr>
+          <w:rFonts w:cs="Times New Roman"/>
+        </w:rPr>
+        <w:t xml:space="preserve">to access </w:t>
+      </w:r>
+      <w:del w:id="17" w:author="cs445001_02" w:date="2018-02-26T18:09:00Z">
+        <w:r>
+          <w:rPr>
+            <w:rFonts w:cs="Times New Roman"/>
+          </w:rPr>
+          <w:delText xml:space="preserve">the </w:delText>
+        </w:r>
+      </w:del>
+      <w:proofErr w:type="spellStart"/>
+      <w:ins w:id="18" w:author="cs445001_02" w:date="2018-02-26T18:09:00Z">
+        <w:r>
+          <w:rPr>
+            <w:rFonts w:cs="Times New Roman"/>
+          </w:rPr>
+          <w:t>VisCanvas</w:t>
+        </w:r>
+        <w:proofErr w:type="spellEnd"/>
+        <w:r>
+          <w:rPr>
+            <w:rFonts w:cs="Times New Roman"/>
+          </w:rPr>
+          <w:t>’</w:t>
+        </w:r>
+        <w:r>
+          <w:rPr>
+            <w:rFonts w:cs="Times New Roman"/>
+          </w:rPr>
+          <w:t xml:space="preserve"> </w:t>
+        </w:r>
+      </w:ins>
+      <w:r>
+        <w:rPr>
+          <w:rFonts w:cs="Times New Roman"/>
+        </w:rPr>
+        <w:t>functions</w:t>
+      </w:r>
+      <w:del w:id="19" w:author="cs445001_02" w:date="2018-02-26T18:09:00Z">
+        <w:r>
+          <w:rPr>
+            <w:rFonts w:cs="Times New Roman"/>
+          </w:rPr>
+          <w:delText xml:space="preserve"> to</w:delText>
+        </w:r>
+      </w:del>
+      <w:r>
+        <w:rPr>
+          <w:rFonts w:cs="Times New Roman"/>
+        </w:rPr>
+        <w:t xml:space="preserve">: </w:t>
+      </w:r>
+      <w:ins w:id="20" w:author="cs445001_02" w:date="2018-02-26T17:23:00Z">
+        <w:r>
+          <w:rPr>
+            <w:rFonts w:cs="Times New Roman"/>
+          </w:rPr>
+          <w:t xml:space="preserve">the </w:t>
+        </w:r>
+      </w:ins>
+      <w:r>
+        <w:rPr>
+          <w:rFonts w:cs="Times New Roman"/>
+        </w:rPr>
+        <w:t xml:space="preserve">primary </w:t>
+      </w:r>
+      <w:ins w:id="21" w:author="cs445001_02" w:date="2018-02-26T18:10:00Z">
+        <w:r>
+          <w:rPr>
+            <w:rFonts w:cs="Times New Roman"/>
+          </w:rPr>
+          <w:t xml:space="preserve">window </w:t>
+        </w:r>
+      </w:ins>
+      <w:r>
+        <w:rPr>
+          <w:rFonts w:cs="Times New Roman"/>
+        </w:rPr>
+        <w:t xml:space="preserve">and secondary window. The primary window </w:t>
+      </w:r>
+      <w:del w:id="22" w:author="cs445001_02" w:date="2018-02-26T17:23:00Z">
+        <w:r>
+          <w:rPr>
+            <w:rFonts w:cs="Times New Roman"/>
+          </w:rPr>
+          <w:delText>will hold</w:delText>
+        </w:r>
+      </w:del>
+      <w:ins w:id="23" w:author="cs445001_02" w:date="2018-02-26T17:23:00Z">
+        <w:r>
+          <w:rPr>
+            <w:rFonts w:cs="Times New Roman"/>
+          </w:rPr>
+          <w:t>contains</w:t>
+        </w:r>
+      </w:ins>
+      <w:r>
+        <w:rPr>
+          <w:rFonts w:cs="Times New Roman"/>
+        </w:rPr>
+        <w:t xml:space="preserve"> the graphing panel where all n-dimensional data and graphing functions will be presented. The secondary window will </w:t>
+      </w:r>
+      <w:del w:id="24" w:author="cs445001_02" w:date="2018-02-26T17:23:00Z">
+        <w:r>
+          <w:rPr>
+            <w:rFonts w:cs="Times New Roman"/>
+          </w:rPr>
+          <w:delText xml:space="preserve">have </w:delText>
+        </w:r>
+      </w:del>
+      <w:ins w:id="25" w:author="cs445001_02" w:date="2018-02-26T17:23:00Z">
+        <w:r>
+          <w:rPr>
+            <w:rFonts w:cs="Times New Roman"/>
+          </w:rPr>
+          <w:t>allow</w:t>
+        </w:r>
+        <w:r>
+          <w:rPr>
+            <w:rFonts w:cs="Times New Roman"/>
+          </w:rPr>
+          <w:t xml:space="preserve"> </w:t>
+        </w:r>
+      </w:ins>
+      <w:r>
+        <w:rPr>
+          <w:rFonts w:cs="Times New Roman"/>
+        </w:rPr>
+        <w:t>the user</w:t>
+      </w:r>
+      <w:ins w:id="26" w:author="cs445001_02" w:date="2018-02-26T17:23:00Z">
+        <w:r>
+          <w:rPr>
+            <w:rFonts w:cs="Times New Roman"/>
+          </w:rPr>
+          <w:t xml:space="preserve"> to</w:t>
+        </w:r>
+      </w:ins>
+      <w:r>
+        <w:rPr>
+          <w:rFonts w:cs="Times New Roman"/>
+        </w:rPr>
+        <w:t xml:space="preserve"> access all functions regarding the properties of data (i.e. data color, names, values, class assignment, etc.), and preferences. The secondary window functions will be separated by tabs, segregating functions by the data it affects (class, set, and dimensions).</w:t>
       </w:r>
     </w:p>
     <w:p>
@@ -1594,7 +1854,21 @@
           <w:rFonts w:cs="Times New Roman"/>
         </w:rPr>
         <w:tab/>
-        <w:t xml:space="preserve">Upon initial startup of </w:t>
+        <w:t xml:space="preserve">Upon </w:t>
+      </w:r>
+      <w:del w:id="27" w:author="cs445001_02" w:date="2018-02-26T17:24:00Z">
+        <w:r>
+          <w:rPr>
+            <w:rFonts w:cs="Times New Roman"/>
+          </w:rPr>
+          <w:delText xml:space="preserve">initial </w:delText>
+        </w:r>
+      </w:del>
+      <w:r>
+        <w:rPr>
+          <w:rFonts w:cs="Times New Roman"/>
+        </w:rPr>
+        <w:t xml:space="preserve">startup of </w:t>
       </w:r>
       <w:proofErr w:type="spellStart"/>
       <w:r>
@@ -1608,22 +1882,140 @@
         <w:rPr>
           <w:rFonts w:cs="Times New Roman"/>
         </w:rPr>
-        <w:t xml:space="preserve">, the user will be greeted with the main window. </w:t>
-      </w:r>
-      <w:proofErr w:type="gramStart"/>
-      <w:r>
-        <w:rPr>
-          <w:rFonts w:cs="Times New Roman"/>
-        </w:rPr>
-        <w:t>In order to</w:t>
-      </w:r>
-      <w:proofErr w:type="gramEnd"/>
-      <w:r>
-        <w:rPr>
-          <w:rFonts w:cs="Times New Roman"/>
-        </w:rPr>
-        <w:t xml:space="preserve"> begin graphing data points, the user should read in a comma delimited text file either through clicking the open file button on the top left of the screen or by pressing “CTRL+O”. From there, a dialog box will pop-up, where the user will be able to choose a file from any directory. Once a text file is chosen, the data will be brought back to the main window with the data visualized on the graphing window.</w:t>
-      </w:r>
+        <w:t xml:space="preserve">, the user will be greeted with the main window. In order to begin graphing data points, the user </w:t>
+      </w:r>
+      <w:del w:id="28" w:author="cs445001_02" w:date="2018-02-26T17:24:00Z">
+        <w:r>
+          <w:rPr>
+            <w:rFonts w:cs="Times New Roman"/>
+          </w:rPr>
+          <w:delText>should read in</w:delText>
+        </w:r>
+      </w:del>
+      <w:ins w:id="29" w:author="cs445001_02" w:date="2018-02-26T17:24:00Z">
+        <w:r>
+          <w:rPr>
+            <w:rFonts w:cs="Times New Roman"/>
+          </w:rPr>
+          <w:t xml:space="preserve"> can open</w:t>
+        </w:r>
+      </w:ins>
+      <w:r>
+        <w:rPr>
+          <w:rFonts w:cs="Times New Roman"/>
+        </w:rPr>
+        <w:t xml:space="preserve"> a comma delimited text file either through clicking the open file button on the top left of the screen or by pressing “CTRL+O”. From there, a dialog box will pop-up, where</w:t>
+      </w:r>
+      <w:ins w:id="30" w:author="cs445001_02" w:date="2018-02-26T18:04:00Z">
+        <w:r>
+          <w:rPr>
+            <w:rFonts w:cs="Times New Roman"/>
+          </w:rPr>
+          <w:t>in</w:t>
+        </w:r>
+      </w:ins>
+      <w:r>
+        <w:rPr>
+          <w:rFonts w:cs="Times New Roman"/>
+        </w:rPr>
+        <w:t xml:space="preserve"> the user </w:t>
+      </w:r>
+      <w:del w:id="31" w:author="cs445001_02" w:date="2018-02-26T18:04:00Z">
+        <w:r>
+          <w:rPr>
+            <w:rFonts w:cs="Times New Roman"/>
+          </w:rPr>
+          <w:delText>will be able to</w:delText>
+        </w:r>
+      </w:del>
+      <w:ins w:id="32" w:author="cs445001_02" w:date="2018-02-26T18:04:00Z">
+        <w:r>
+          <w:rPr>
+            <w:rFonts w:cs="Times New Roman"/>
+          </w:rPr>
+          <w:t>can</w:t>
+        </w:r>
+      </w:ins>
+      <w:r>
+        <w:rPr>
+          <w:rFonts w:cs="Times New Roman"/>
+        </w:rPr>
+        <w:t xml:space="preserve"> choose a </w:t>
+      </w:r>
+      <w:ins w:id="33" w:author="cs445001_02" w:date="2018-02-26T18:08:00Z">
+        <w:r>
+          <w:rPr>
+            <w:rFonts w:cs="Times New Roman"/>
+          </w:rPr>
+          <w:t xml:space="preserve">text </w:t>
+        </w:r>
+      </w:ins>
+      <w:r>
+        <w:rPr>
+          <w:rFonts w:cs="Times New Roman"/>
+        </w:rPr>
+        <w:t xml:space="preserve">file from any directory. Once </w:t>
+      </w:r>
+      <w:proofErr w:type="spellStart"/>
+      <w:r>
+        <w:rPr>
+          <w:rFonts w:cs="Times New Roman"/>
+        </w:rPr>
+        <w:t>a</w:t>
+      </w:r>
+      <w:del w:id="34" w:author="cs445001_02" w:date="2018-02-26T18:08:00Z">
+        <w:r>
+          <w:rPr>
+            <w:rFonts w:cs="Times New Roman"/>
+          </w:rPr>
+          <w:delText xml:space="preserve"> text </w:delText>
+        </w:r>
+      </w:del>
+      <w:r>
+        <w:rPr>
+          <w:rFonts w:cs="Times New Roman"/>
+        </w:rPr>
+        <w:t>file</w:t>
+      </w:r>
+      <w:proofErr w:type="spellEnd"/>
+      <w:r>
+        <w:rPr>
+          <w:rFonts w:cs="Times New Roman"/>
+        </w:rPr>
+        <w:t xml:space="preserve"> is chosen, </w:t>
+      </w:r>
+      <w:del w:id="35" w:author="cs445001_02" w:date="2018-02-26T18:06:00Z">
+        <w:r>
+          <w:rPr>
+            <w:rFonts w:cs="Times New Roman"/>
+          </w:rPr>
+          <w:delText xml:space="preserve">the data will be </w:delText>
+        </w:r>
+      </w:del>
+      <w:del w:id="36" w:author="cs445001_02" w:date="2018-02-26T18:05:00Z">
+        <w:r>
+          <w:rPr>
+            <w:rFonts w:cs="Times New Roman"/>
+          </w:rPr>
+          <w:delText>brought back to the main window with the data visualized on the graphing window.</w:delText>
+        </w:r>
+      </w:del>
+      <w:ins w:id="37" w:author="cs445001_02" w:date="2018-02-26T18:06:00Z">
+        <w:r>
+          <w:rPr>
+            <w:rFonts w:cs="Times New Roman"/>
+          </w:rPr>
+          <w:t>a visualization will be created from the data stored within the text file before being</w:t>
+        </w:r>
+      </w:ins>
+      <w:ins w:id="38" w:author="cs445001_02" w:date="2018-02-26T18:07:00Z">
+        <w:r>
+          <w:rPr>
+            <w:rFonts w:cs="Times New Roman"/>
+          </w:rPr>
+          <w:t xml:space="preserve"> drawn to the graphing window, where it may then be interacted with by the user.</w:t>
+        </w:r>
+      </w:ins>
     </w:p>
     <w:p>
       <w:pPr>
@@ -1633,7 +2025,7 @@
           <w:sz w:val="40"/>
         </w:rPr>
       </w:pPr>
-      <w:bookmarkStart w:id="2" w:name="_Toc507358306"/>
+      <w:bookmarkStart w:id="39" w:name="_Toc507358306"/>
       <w:r>
         <w:rPr>
           <w:rFonts w:ascii="Times New Roman" w:hAnsi="Times New Roman" w:cs="Times New Roman"/>
@@ -1671,12 +2063,20 @@
         </w:rPr>
         <w:t xml:space="preserve"> Files</w:t>
       </w:r>
-      <w:bookmarkEnd w:id="2"/>
+      <w:bookmarkEnd w:id="39"/>
     </w:p>
     <w:p>
       <w:r>
         <w:tab/>
-        <w:t xml:space="preserve">Along with reading data from a typical comma delimited text file, </w:t>
+        <w:t xml:space="preserve">Along with reading data from a </w:t>
+      </w:r>
+      <w:del w:id="40" w:author="cs445001_02" w:date="2018-02-26T17:25:00Z">
+        <w:r>
+          <w:delText xml:space="preserve">typical </w:delText>
+        </w:r>
+      </w:del>
+      <w:r>
+        <w:t xml:space="preserve">comma delimited text file, </w:t>
       </w:r>
       <w:proofErr w:type="spellStart"/>
       <w:r>
@@ -1684,7 +2084,15 @@
       </w:r>
       <w:proofErr w:type="spellEnd"/>
       <w:r>
-        <w:t xml:space="preserve"> is allows the user to save their progress with their visualization for later sessions of the software. Previously saved data may be read in again into the software, ready to continue analysis where left off. </w:t>
+        <w:t xml:space="preserve"> </w:t>
+      </w:r>
+      <w:del w:id="41" w:author="cs445001_02" w:date="2018-02-26T17:25:00Z">
+        <w:r>
+          <w:delText xml:space="preserve">is </w:delText>
+        </w:r>
+      </w:del>
+      <w:r>
+        <w:t xml:space="preserve">allows the user to save their progress with their visualization for later sessions of the software. Previously saved data may be read in again into the software, ready to continue analysis where left off. </w:t>
       </w:r>
     </w:p>
     <w:p>
@@ -1696,6 +2104,7 @@
         <w:rPr>
           <w:noProof/>
         </w:rPr>
+        <w:lastRenderedPageBreak/>
         <w:drawing>
           <wp:inline distT="0" distB="0" distL="0" distR="0" wp14:anchorId="0454D37C" wp14:editId="4541F8BD">
             <wp:extent cx="3105150" cy="2381250"/>
@@ -1754,27 +2163,14 @@
       <w:r>
         <w:t xml:space="preserve">Figure </w:t>
       </w:r>
-      <w:r>
-        <w:fldChar w:fldCharType="begin"/>
-      </w:r>
-      <w:r>
-        <w:instrText xml:space="preserve"> SEQ Figure \* ARABIC </w:instrText>
-      </w:r>
-      <w:r>
-        <w:fldChar w:fldCharType="separate"/>
-      </w:r>
-      <w:r>
-        <w:rPr>
-          <w:noProof/>
-        </w:rPr>
-        <w:t>19</w:t>
-      </w:r>
-      <w:r>
-        <w:rPr>
-          <w:noProof/>
-        </w:rPr>
-        <w:fldChar w:fldCharType="end"/>
-      </w:r>
+      <w:fldSimple w:instr=" SEQ Figure \* ARABIC ">
+        <w:r>
+          <w:rPr>
+            <w:noProof/>
+          </w:rPr>
+          <w:t>19</w:t>
+        </w:r>
+      </w:fldSimple>
       <w:r>
         <w:t xml:space="preserve"> Save and open files through the File button at the top left of the main window</w:t>
       </w:r>
@@ -1782,14 +2178,36 @@
     <w:p>
       <w:r>
         <w:tab/>
-      </w:r>
-      <w:proofErr w:type="gramStart"/>
-      <w:r>
-        <w:t>In order to</w:t>
-      </w:r>
-      <w:proofErr w:type="gramEnd"/>
-      <w:r>
-        <w:t xml:space="preserve"> save a file, one may do so by either accessing the “Save as” option in the “File” button at the top of the main window, or by simply pressing the hotkey “CTRL+S”. Choose the preferred directory the user will wish to save the text file to. Once finished, the software will leave the text file in the desired directory. WARNING: manipulating the file may lead to a corrupt file.</w:t>
+        <w:t>In order to save a file, one may do so by either accessing the “Save as” option in the “File” button at the top of the main window, or by simply pressing the hotkey “CTRL+S”. Choose the preferred directory the user will wish to save the text file to. Once finished, the software will leave the text file in the desired directory. WARNING: manipulating the file</w:t>
+      </w:r>
+      <w:ins w:id="42" w:author="cs445001_02" w:date="2018-02-26T17:26:00Z">
+        <w:r>
+          <w:t xml:space="preserve"> outside of the </w:t>
+        </w:r>
+        <w:proofErr w:type="spellStart"/>
+        <w:r>
+          <w:t>VisCanvas</w:t>
+        </w:r>
+        <w:proofErr w:type="spellEnd"/>
+        <w:r>
+          <w:t xml:space="preserve"> software</w:t>
+        </w:r>
+      </w:ins>
+      <w:r>
+        <w:t xml:space="preserve"> may </w:t>
+      </w:r>
+      <w:del w:id="43" w:author="cs445001_02" w:date="2018-02-26T17:26:00Z">
+        <w:r>
+          <w:delText>lead to</w:delText>
+        </w:r>
+      </w:del>
+      <w:ins w:id="44" w:author="cs445001_02" w:date="2018-02-26T17:26:00Z">
+        <w:r>
+          <w:t xml:space="preserve"> result in</w:t>
+        </w:r>
+      </w:ins>
+      <w:r>
+        <w:t xml:space="preserve"> a corrupt file.</w:t>
       </w:r>
     </w:p>
     <w:p>
@@ -1803,7 +2221,41 @@
       </w:r>
       <w:proofErr w:type="spellEnd"/>
       <w:r>
-        <w:t>, simply access the “Open” option located in the “File” button at the top of the main window, or by pressing the hotkey “CTRL+O”. Navigate and choose the desired file to read in. The result will be the data with all previously made changes committed from the earlier session of the saved file.</w:t>
+        <w:t xml:space="preserve">, simply access the “Open” option located in the “File” button at the top of the main window, or by pressing the hotkey “CTRL+O”. </w:t>
+      </w:r>
+      <w:ins w:id="45" w:author="cs445001_02" w:date="2018-02-26T17:26:00Z">
+        <w:r>
+          <w:t xml:space="preserve">The user then may </w:t>
+        </w:r>
+      </w:ins>
+      <w:del w:id="46" w:author="cs445001_02" w:date="2018-02-26T17:27:00Z">
+        <w:r>
+          <w:delText>N</w:delText>
+        </w:r>
+      </w:del>
+      <w:ins w:id="47" w:author="cs445001_02" w:date="2018-02-26T17:27:00Z">
+        <w:r>
+          <w:t>n</w:t>
+        </w:r>
+      </w:ins>
+      <w:r>
+        <w:t>avigate and choose the desired file to read in. The result</w:t>
+      </w:r>
+      <w:ins w:id="48" w:author="cs445001_02" w:date="2018-02-26T17:27:00Z">
+        <w:r>
+          <w:t>ing visualization</w:t>
+        </w:r>
+      </w:ins>
+      <w:r>
+        <w:t xml:space="preserve"> will be </w:t>
+      </w:r>
+      <w:ins w:id="49" w:author="cs445001_02" w:date="2018-02-26T17:27:00Z">
+        <w:r>
+          <w:t xml:space="preserve">drawn from </w:t>
+        </w:r>
+      </w:ins>
+      <w:r>
+        <w:t>the data with all previously made changes committed from the earlier session of the saved file.</w:t>
       </w:r>
     </w:p>
     <w:p>
@@ -1814,7 +2266,7 @@
           <w:sz w:val="40"/>
         </w:rPr>
       </w:pPr>
-      <w:bookmarkStart w:id="3" w:name="_Toc507358307"/>
+      <w:bookmarkStart w:id="50" w:name="_Toc507358307"/>
       <w:r>
         <w:rPr>
           <w:rFonts w:ascii="Times New Roman" w:hAnsi="Times New Roman" w:cs="Times New Roman"/>
@@ -1822,7 +2274,7 @@
         </w:rPr>
         <w:t>Main Window</w:t>
       </w:r>
-      <w:bookmarkEnd w:id="3"/>
+      <w:bookmarkEnd w:id="50"/>
     </w:p>
     <w:p>
       <w:pPr>
@@ -1840,7 +2292,65 @@
         <w:rPr>
           <w:rFonts w:cs="Times New Roman"/>
         </w:rPr>
-        <w:t>The main window will have access to all data analysis and manipulation functions with limited properties manipulation functions on the left and right panels respectively. Once data is read into the software and presented to the user. The graphed data will have one n-dimensional coordinate highlighted in yellow</w:t>
+        <w:t xml:space="preserve">The main window will have access to all data analysis and manipulation functions with limited properties manipulation functions on the left and right panels respectively. Once data is read into the software and </w:t>
+      </w:r>
+      <w:del w:id="51" w:author="cs445001_02" w:date="2018-02-26T17:28:00Z">
+        <w:r>
+          <w:rPr>
+            <w:rFonts w:cs="Times New Roman"/>
+          </w:rPr>
+          <w:delText>presented to the user</w:delText>
+        </w:r>
+      </w:del>
+      <w:ins w:id="52" w:author="cs445001_02" w:date="2018-02-26T17:28:00Z">
+        <w:r>
+          <w:rPr>
+            <w:rFonts w:cs="Times New Roman"/>
+          </w:rPr>
+          <w:t>visualized to the screen,</w:t>
+        </w:r>
+      </w:ins>
+      <w:del w:id="53" w:author="cs445001_02" w:date="2018-02-26T17:28:00Z">
+        <w:r>
+          <w:rPr>
+            <w:rFonts w:cs="Times New Roman"/>
+          </w:rPr>
+          <w:delText>.</w:delText>
+        </w:r>
+      </w:del>
+      <w:r>
+        <w:rPr>
+          <w:rFonts w:cs="Times New Roman"/>
+        </w:rPr>
+        <w:t xml:space="preserve"> </w:t>
+      </w:r>
+      <w:del w:id="54" w:author="cs445001_02" w:date="2018-02-26T17:28:00Z">
+        <w:r>
+          <w:rPr>
+            <w:rFonts w:cs="Times New Roman"/>
+          </w:rPr>
+          <w:delText xml:space="preserve">The </w:delText>
+        </w:r>
+      </w:del>
+      <w:ins w:id="55" w:author="cs445001_02" w:date="2018-02-26T17:28:00Z">
+        <w:r>
+          <w:rPr>
+            <w:rFonts w:cs="Times New Roman"/>
+          </w:rPr>
+          <w:t>t</w:t>
+        </w:r>
+        <w:r>
+          <w:rPr>
+            <w:rFonts w:cs="Times New Roman"/>
+          </w:rPr>
+          <w:t xml:space="preserve">he </w:t>
+        </w:r>
+      </w:ins>
+      <w:r>
+        <w:rPr>
+          <w:rFonts w:cs="Times New Roman"/>
+        </w:rPr>
+        <w:t>graphed data will have one n-dimensional coordinate highlighted in yellow</w:t>
       </w:r>
       <w:r>
         <w:rPr>
@@ -1852,7 +2362,79 @@
         <w:rPr>
           <w:rFonts w:cs="Times New Roman"/>
         </w:rPr>
-        <w:t>highlighted coordinate is important as the sorting and hypercube functions are in respect to this coordinate. Highlighted coordinates can be changed by pressing either the “Up arrow” or “Down arrow”.</w:t>
+        <w:t>highlighted coordinate is important as the sorting and hypercube functions are</w:t>
+      </w:r>
+      <w:ins w:id="56" w:author="cs445001_02" w:date="2018-02-26T17:28:00Z">
+        <w:r>
+          <w:rPr>
+            <w:rFonts w:cs="Times New Roman"/>
+          </w:rPr>
+          <w:t xml:space="preserve"> performed</w:t>
+        </w:r>
+      </w:ins>
+      <w:r>
+        <w:rPr>
+          <w:rFonts w:cs="Times New Roman"/>
+        </w:rPr>
+        <w:t xml:space="preserve"> </w:t>
+      </w:r>
+      <w:del w:id="57" w:author="cs445001_02" w:date="2018-02-26T17:29:00Z">
+        <w:r>
+          <w:rPr>
+            <w:rFonts w:cs="Times New Roman"/>
+          </w:rPr>
+          <w:delText>in respect</w:delText>
+        </w:r>
+      </w:del>
+      <w:ins w:id="58" w:author="cs445001_02" w:date="2018-02-26T17:29:00Z">
+        <w:r>
+          <w:rPr>
+            <w:rFonts w:cs="Times New Roman"/>
+          </w:rPr>
+          <w:t>relative</w:t>
+        </w:r>
+      </w:ins>
+      <w:r>
+        <w:rPr>
+          <w:rFonts w:cs="Times New Roman"/>
+        </w:rPr>
+        <w:t xml:space="preserve"> to this coordinate. </w:t>
+      </w:r>
+      <w:del w:id="59" w:author="cs445001_02" w:date="2018-02-26T17:30:00Z">
+        <w:r>
+          <w:rPr>
+            <w:rFonts w:cs="Times New Roman"/>
+          </w:rPr>
+          <w:delText xml:space="preserve">Highlighted coordinates </w:delText>
+        </w:r>
+      </w:del>
+      <w:ins w:id="60" w:author="cs445001_02" w:date="2018-02-26T17:30:00Z">
+        <w:r>
+          <w:rPr>
+            <w:rFonts w:cs="Times New Roman"/>
+          </w:rPr>
+          <w:t xml:space="preserve">The highlighted coordinate </w:t>
+        </w:r>
+      </w:ins>
+      <w:r>
+        <w:rPr>
+          <w:rFonts w:cs="Times New Roman"/>
+        </w:rPr>
+        <w:t>can be changed by pressing either the “Up arrow” or “Down arrow”</w:t>
+      </w:r>
+      <w:ins w:id="61" w:author="cs445001_02" w:date="2018-02-26T17:30:00Z">
+        <w:r>
+          <w:rPr>
+            <w:rFonts w:cs="Times New Roman"/>
+          </w:rPr>
+          <w:t xml:space="preserve"> on the keyboard</w:t>
+        </w:r>
+      </w:ins>
+      <w:r>
+        <w:rPr>
+          <w:rFonts w:cs="Times New Roman"/>
+        </w:rPr>
+        <w:t>.</w:t>
       </w:r>
     </w:p>
     <w:p>
@@ -1866,21 +2448,143 @@
           <w:rFonts w:cs="Times New Roman"/>
         </w:rPr>
         <w:tab/>
-        <w:t xml:space="preserve">The left and right panels can be minimized </w:t>
-      </w:r>
-      <w:proofErr w:type="gramStart"/>
-      <w:r>
-        <w:rPr>
-          <w:rFonts w:cs="Times New Roman"/>
-        </w:rPr>
-        <w:t>in order to</w:t>
-      </w:r>
-      <w:proofErr w:type="gramEnd"/>
-      <w:r>
-        <w:rPr>
-          <w:rFonts w:cs="Times New Roman"/>
-        </w:rPr>
-        <w:t xml:space="preserve"> reduce clutter and view just the graph if the user want the option. To remove the left panel, press “CTRL+ALT+T”. To remove the right panel, press “CTRL+ALT+O”</w:t>
+        <w:t xml:space="preserve">The left and right panels can be minimized in order to reduce </w:t>
+      </w:r>
+      <w:ins w:id="62" w:author="cs445001_02" w:date="2018-02-26T17:30:00Z">
+        <w:r>
+          <w:rPr>
+            <w:rFonts w:cs="Times New Roman"/>
+          </w:rPr>
+          <w:t xml:space="preserve">visual </w:t>
+        </w:r>
+      </w:ins>
+      <w:r>
+        <w:rPr>
+          <w:rFonts w:cs="Times New Roman"/>
+        </w:rPr>
+        <w:t>clutter</w:t>
+      </w:r>
+      <w:ins w:id="63" w:author="cs445001_02" w:date="2018-02-26T17:31:00Z">
+        <w:r>
+          <w:rPr>
+            <w:rFonts w:cs="Times New Roman"/>
+          </w:rPr>
+          <w:t>,</w:t>
+        </w:r>
+      </w:ins>
+      <w:del w:id="64" w:author="cs445001_02" w:date="2018-02-26T17:31:00Z">
+        <w:r>
+          <w:rPr>
+            <w:rFonts w:cs="Times New Roman"/>
+          </w:rPr>
+          <w:delText xml:space="preserve"> and</w:delText>
+        </w:r>
+      </w:del>
+      <w:ins w:id="65" w:author="cs445001_02" w:date="2018-02-26T17:31:00Z">
+        <w:r>
+          <w:rPr>
+            <w:rFonts w:cs="Times New Roman"/>
+          </w:rPr>
+          <w:t xml:space="preserve"> allowing the user to</w:t>
+        </w:r>
+      </w:ins>
+      <w:r>
+        <w:rPr>
+          <w:rFonts w:cs="Times New Roman"/>
+        </w:rPr>
+        <w:t xml:space="preserve"> view</w:t>
+      </w:r>
+      <w:del w:id="66" w:author="cs445001_02" w:date="2018-02-26T17:31:00Z">
+        <w:r>
+          <w:rPr>
+            <w:rFonts w:cs="Times New Roman"/>
+          </w:rPr>
+          <w:delText xml:space="preserve"> just</w:delText>
+        </w:r>
+      </w:del>
+      <w:r>
+        <w:rPr>
+          <w:rFonts w:cs="Times New Roman"/>
+        </w:rPr>
+        <w:t xml:space="preserve"> the graph</w:t>
+      </w:r>
+      <w:ins w:id="67" w:author="cs445001_02" w:date="2018-02-26T17:31:00Z">
+        <w:r>
+          <w:rPr>
+            <w:rFonts w:cs="Times New Roman"/>
+          </w:rPr>
+          <w:t xml:space="preserve"> independent of the left and right panels.</w:t>
+        </w:r>
+      </w:ins>
+      <w:del w:id="68" w:author="cs445001_02" w:date="2018-02-26T17:30:00Z">
+        <w:r>
+          <w:rPr>
+            <w:rFonts w:cs="Times New Roman"/>
+          </w:rPr>
+          <w:delText xml:space="preserve"> if the user want the option</w:delText>
+        </w:r>
+      </w:del>
+      <w:r>
+        <w:rPr>
+          <w:rFonts w:cs="Times New Roman"/>
+        </w:rPr>
+        <w:t xml:space="preserve">. To </w:t>
+      </w:r>
+      <w:del w:id="69" w:author="cs445001_02" w:date="2018-02-26T17:31:00Z">
+        <w:r>
+          <w:rPr>
+            <w:rFonts w:cs="Times New Roman"/>
+          </w:rPr>
+          <w:delText xml:space="preserve">remove </w:delText>
+        </w:r>
+      </w:del>
+      <w:ins w:id="70" w:author="cs445001_02" w:date="2018-02-26T17:31:00Z">
+        <w:r>
+          <w:rPr>
+            <w:rFonts w:cs="Times New Roman"/>
+          </w:rPr>
+          <w:t>toggle</w:t>
+        </w:r>
+        <w:r>
+          <w:rPr>
+            <w:rFonts w:cs="Times New Roman"/>
+          </w:rPr>
+          <w:t xml:space="preserve"> </w:t>
+        </w:r>
+      </w:ins>
+      <w:r>
+        <w:rPr>
+          <w:rFonts w:cs="Times New Roman"/>
+        </w:rPr>
+        <w:t xml:space="preserve">the left panel, press “CTRL+ALT+T”. To </w:t>
+      </w:r>
+      <w:del w:id="71" w:author="cs445001_02" w:date="2018-02-26T17:31:00Z">
+        <w:r>
+          <w:rPr>
+            <w:rFonts w:cs="Times New Roman"/>
+          </w:rPr>
+          <w:delText xml:space="preserve">remove </w:delText>
+        </w:r>
+      </w:del>
+      <w:ins w:id="72" w:author="cs445001_02" w:date="2018-02-26T17:31:00Z">
+        <w:r>
+          <w:rPr>
+            <w:rFonts w:cs="Times New Roman"/>
+          </w:rPr>
+          <w:t>toggle</w:t>
+        </w:r>
+        <w:r>
+          <w:rPr>
+            <w:rFonts w:cs="Times New Roman"/>
+          </w:rPr>
+          <w:t xml:space="preserve"> </w:t>
+        </w:r>
+      </w:ins>
+      <w:r>
+        <w:rPr>
+          <w:rFonts w:cs="Times New Roman"/>
+        </w:rPr>
+        <w:t>the right panel, press “CTRL+ALT+O”</w:t>
       </w:r>
     </w:p>
     <w:p>
@@ -1896,6 +2600,7 @@
           <w:rFonts w:cs="Times New Roman"/>
           <w:noProof/>
         </w:rPr>
+        <w:lastRenderedPageBreak/>
         <w:drawing>
           <wp:inline distT="0" distB="0" distL="0" distR="0" wp14:anchorId="0051D243" wp14:editId="5D299131">
             <wp:extent cx="5524500" cy="2944039"/>
@@ -2019,7 +2724,7 @@
           <w:sz w:val="32"/>
         </w:rPr>
       </w:pPr>
-      <w:bookmarkStart w:id="4" w:name="_Toc507358308"/>
+      <w:bookmarkStart w:id="73" w:name="_Toc507358308"/>
       <w:r>
         <w:rPr>
           <w:rFonts w:ascii="Times New Roman" w:hAnsi="Times New Roman" w:cs="Times New Roman"/>
@@ -2027,7 +2732,7 @@
         </w:rPr>
         <w:t>Data Analysis/Manipulation Functions</w:t>
       </w:r>
-      <w:bookmarkEnd w:id="4"/>
+      <w:bookmarkEnd w:id="73"/>
     </w:p>
     <w:p>
       <w:pPr>
@@ -2036,11 +2741,55 @@
           <w:rFonts w:cs="Times New Roman"/>
         </w:rPr>
       </w:pPr>
-      <w:r>
-        <w:rPr>
-          <w:rFonts w:cs="Times New Roman"/>
-        </w:rPr>
-        <w:t>As mentioned, the main window holds all data analysis and manipulation functions held on the left panel.</w:t>
+      <w:del w:id="74" w:author="cs445001_02" w:date="2018-02-26T17:32:00Z">
+        <w:r>
+          <w:rPr>
+            <w:rFonts w:cs="Times New Roman"/>
+          </w:rPr>
+          <w:delText xml:space="preserve">As mentioned, the </w:delText>
+        </w:r>
+      </w:del>
+      <w:ins w:id="75" w:author="cs445001_02" w:date="2018-02-26T17:32:00Z">
+        <w:r>
+          <w:rPr>
+            <w:rFonts w:cs="Times New Roman"/>
+          </w:rPr>
+          <w:t>T</w:t>
+        </w:r>
+        <w:r>
+          <w:rPr>
+            <w:rFonts w:cs="Times New Roman"/>
+          </w:rPr>
+          <w:t xml:space="preserve">he </w:t>
+        </w:r>
+      </w:ins>
+      <w:r>
+        <w:rPr>
+          <w:rFonts w:cs="Times New Roman"/>
+        </w:rPr>
+        <w:t xml:space="preserve">main window holds all data analysis and manipulation functions </w:t>
+      </w:r>
+      <w:del w:id="76" w:author="cs445001_02" w:date="2018-02-26T17:32:00Z">
+        <w:r>
+          <w:rPr>
+            <w:rFonts w:cs="Times New Roman"/>
+          </w:rPr>
+          <w:delText>held on</w:delText>
+        </w:r>
+      </w:del>
+      <w:ins w:id="77" w:author="cs445001_02" w:date="2018-02-26T17:32:00Z">
+        <w:r>
+          <w:rPr>
+            <w:rFonts w:cs="Times New Roman"/>
+          </w:rPr>
+          <w:t>contained in</w:t>
+        </w:r>
+      </w:ins>
+      <w:r>
+        <w:rPr>
+          <w:rFonts w:cs="Times New Roman"/>
+        </w:rPr>
+        <w:t xml:space="preserve"> the left panel.</w:t>
       </w:r>
       <w:r>
         <w:rPr>
@@ -2186,15 +2935,16 @@
           <w:sz w:val="28"/>
         </w:rPr>
       </w:pPr>
-      <w:bookmarkStart w:id="5" w:name="_Toc507358309"/>
+      <w:bookmarkStart w:id="78" w:name="_Toc507358309"/>
       <w:r>
         <w:rPr>
           <w:rFonts w:ascii="Times New Roman" w:hAnsi="Times New Roman" w:cs="Times New Roman"/>
           <w:sz w:val="28"/>
         </w:rPr>
+        <w:lastRenderedPageBreak/>
         <w:t>Click and Drag</w:t>
       </w:r>
-      <w:bookmarkEnd w:id="5"/>
+      <w:bookmarkEnd w:id="78"/>
     </w:p>
     <w:p>
       <w:pPr>
@@ -2346,21 +3096,7 @@
         <w:rPr>
           <w:rFonts w:cs="Times New Roman"/>
         </w:rPr>
-        <w:t xml:space="preserve">oggle this on </w:t>
-      </w:r>
-      <w:proofErr w:type="gramStart"/>
-      <w:r>
-        <w:rPr>
-          <w:rFonts w:cs="Times New Roman"/>
-        </w:rPr>
-        <w:t>in order to</w:t>
-      </w:r>
-      <w:proofErr w:type="gramEnd"/>
-      <w:r>
-        <w:rPr>
-          <w:rFonts w:cs="Times New Roman"/>
-        </w:rPr>
-        <w:t xml:space="preserve"> perform click and drag dimension swapping</w:t>
+        <w:t>oggle this on in order to perform click and drag dimension swapping</w:t>
       </w:r>
     </w:p>
     <w:p>
@@ -2375,11 +3111,55 @@
         </w:rPr>
         <w:tab/>
       </w:r>
-      <w:r>
-        <w:rPr>
-          <w:rFonts w:cs="Times New Roman"/>
-        </w:rPr>
-        <w:t xml:space="preserve">In the case the user would like to manually move dimensions around the graph, they may do so by first clicking </w:t>
+      <w:del w:id="79" w:author="cs445001_02" w:date="2018-02-26T17:18:00Z">
+        <w:r>
+          <w:rPr>
+            <w:rFonts w:cs="Times New Roman"/>
+          </w:rPr>
+          <w:delText>In the case the user would like to manually</w:delText>
+        </w:r>
+      </w:del>
+      <w:ins w:id="80" w:author="cs445001_02" w:date="2018-02-26T17:18:00Z">
+        <w:r>
+          <w:rPr>
+            <w:rFonts w:cs="Times New Roman"/>
+          </w:rPr>
+          <w:t>To</w:t>
+        </w:r>
+      </w:ins>
+      <w:r>
+        <w:rPr>
+          <w:rFonts w:cs="Times New Roman"/>
+        </w:rPr>
+        <w:t xml:space="preserve"> move dimensions around the graph, </w:t>
+      </w:r>
+      <w:del w:id="81" w:author="cs445001_02" w:date="2018-02-26T17:18:00Z">
+        <w:r>
+          <w:rPr>
+            <w:rFonts w:cs="Times New Roman"/>
+          </w:rPr>
+          <w:delText xml:space="preserve">they </w:delText>
+        </w:r>
+      </w:del>
+      <w:ins w:id="82" w:author="cs445001_02" w:date="2018-02-26T17:18:00Z">
+        <w:r>
+          <w:rPr>
+            <w:rFonts w:cs="Times New Roman"/>
+          </w:rPr>
+          <w:t>the</w:t>
+        </w:r>
+        <w:r>
+          <w:rPr>
+            <w:rFonts w:cs="Times New Roman"/>
+          </w:rPr>
+          <w:t xml:space="preserve"> user </w:t>
+        </w:r>
+      </w:ins>
+      <w:r>
+        <w:rPr>
+          <w:rFonts w:cs="Times New Roman"/>
+        </w:rPr>
+        <w:t xml:space="preserve">may do so by first clicking </w:t>
       </w:r>
       <w:r>
         <w:rPr>
@@ -2409,7 +3189,21 @@
         <w:rPr>
           <w:rFonts w:cs="Times New Roman"/>
         </w:rPr>
-        <w:t>the may not manually sort any</w:t>
+        <w:t xml:space="preserve">the may </w:t>
+      </w:r>
+      <w:del w:id="83" w:author="cs445001_02" w:date="2018-02-26T17:19:00Z">
+        <w:r>
+          <w:rPr>
+            <w:rFonts w:cs="Times New Roman"/>
+          </w:rPr>
+          <w:delText xml:space="preserve">not </w:delText>
+        </w:r>
+      </w:del>
+      <w:r>
+        <w:rPr>
+          <w:rFonts w:cs="Times New Roman"/>
+        </w:rPr>
+        <w:t>manually sort any</w:t>
       </w:r>
       <w:r>
         <w:rPr>
@@ -2535,21 +3329,7 @@
         <w:rPr>
           <w:rFonts w:cs="Times New Roman"/>
         </w:rPr>
-        <w:t xml:space="preserve">oggle this on </w:t>
-      </w:r>
-      <w:proofErr w:type="gramStart"/>
-      <w:r>
-        <w:rPr>
-          <w:rFonts w:cs="Times New Roman"/>
-        </w:rPr>
-        <w:t>in order to</w:t>
-      </w:r>
-      <w:proofErr w:type="gramEnd"/>
-      <w:r>
-        <w:rPr>
-          <w:rFonts w:cs="Times New Roman"/>
-        </w:rPr>
-        <w:t xml:space="preserve"> perform click and drag vertical dimension shifting</w:t>
+        <w:t>oggle this on in order to perform click and drag vertical dimension shifting</w:t>
       </w:r>
     </w:p>
     <w:p>
@@ -2564,43 +3344,111 @@
         </w:rPr>
         <w:tab/>
       </w:r>
-      <w:r>
-        <w:rPr>
-          <w:rFonts w:cs="Times New Roman"/>
-        </w:rPr>
-        <w:t xml:space="preserve">If there is the need to shift dimensions up or down, they may do so by first clicking the </w:t>
-      </w:r>
-      <w:proofErr w:type="spellStart"/>
-      <w:r>
-        <w:rPr>
-          <w:rFonts w:cs="Times New Roman"/>
-        </w:rPr>
-        <w:t>witht</w:t>
-      </w:r>
-      <w:proofErr w:type="spellEnd"/>
-      <w:r>
-        <w:rPr>
-          <w:rFonts w:cs="Times New Roman"/>
-        </w:rPr>
-        <w:t xml:space="preserve"> wo arrows pointing vertically outwards away from each other, separated by a horizontal line (clicking toggles on/ off). </w:t>
-      </w:r>
-      <w:r>
-        <w:rPr>
-          <w:rFonts w:cs="Times New Roman"/>
-        </w:rPr>
-        <w:t>Toggling the function may also be performed by pressing “CTRL+ALT+</w:t>
-      </w:r>
-      <w:r>
-        <w:rPr>
-          <w:rFonts w:cs="Times New Roman"/>
-        </w:rPr>
-        <w:t>X</w:t>
-      </w:r>
-      <w:r>
-        <w:rPr>
-          <w:rFonts w:cs="Times New Roman"/>
-        </w:rPr>
-        <w:t xml:space="preserve">”. </w:t>
+      <w:del w:id="84" w:author="cs445001_02" w:date="2018-02-26T17:19:00Z">
+        <w:r>
+          <w:rPr>
+            <w:rFonts w:cs="Times New Roman"/>
+          </w:rPr>
+          <w:delText>If there is the need to</w:delText>
+        </w:r>
+      </w:del>
+      <w:ins w:id="85" w:author="cs445001_02" w:date="2018-02-26T17:19:00Z">
+        <w:r>
+          <w:rPr>
+            <w:rFonts w:cs="Times New Roman"/>
+          </w:rPr>
+          <w:t>To</w:t>
+        </w:r>
+      </w:ins>
+      <w:r>
+        <w:rPr>
+          <w:rFonts w:cs="Times New Roman"/>
+        </w:rPr>
+        <w:t xml:space="preserve"> shift dimensions up or down, </w:t>
+      </w:r>
+      <w:del w:id="86" w:author="cs445001_02" w:date="2018-02-26T17:19:00Z">
+        <w:r>
+          <w:rPr>
+            <w:rFonts w:cs="Times New Roman"/>
+          </w:rPr>
+          <w:delText xml:space="preserve">they </w:delText>
+        </w:r>
+      </w:del>
+      <w:ins w:id="87" w:author="cs445001_02" w:date="2018-02-26T17:19:00Z">
+        <w:r>
+          <w:rPr>
+            <w:rFonts w:cs="Times New Roman"/>
+          </w:rPr>
+          <w:t>the</w:t>
+        </w:r>
+        <w:r>
+          <w:rPr>
+            <w:rFonts w:cs="Times New Roman"/>
+          </w:rPr>
+          <w:t xml:space="preserve"> user</w:t>
+        </w:r>
+        <w:r>
+          <w:rPr>
+            <w:rFonts w:cs="Times New Roman"/>
+          </w:rPr>
+          <w:t xml:space="preserve"> </w:t>
+        </w:r>
+      </w:ins>
+      <w:r>
+        <w:rPr>
+          <w:rFonts w:cs="Times New Roman"/>
+        </w:rPr>
+        <w:t>may do so by first clicking the</w:t>
+      </w:r>
+      <w:ins w:id="88" w:author="cs445001_02" w:date="2018-02-26T17:33:00Z">
+        <w:r>
+          <w:rPr>
+            <w:rFonts w:cs="Times New Roman"/>
+          </w:rPr>
+          <w:t xml:space="preserve"> button</w:t>
+        </w:r>
+      </w:ins>
+      <w:r>
+        <w:rPr>
+          <w:rFonts w:cs="Times New Roman"/>
+        </w:rPr>
+        <w:t xml:space="preserve"> with</w:t>
+      </w:r>
+      <w:ins w:id="89" w:author="cs445001_02" w:date="2018-02-26T17:20:00Z">
+        <w:r>
+          <w:rPr>
+            <w:rFonts w:cs="Times New Roman"/>
+          </w:rPr>
+          <w:t xml:space="preserve"> </w:t>
+        </w:r>
+      </w:ins>
+      <w:del w:id="90" w:author="cs445001_02" w:date="2018-02-26T17:20:00Z">
+        <w:r>
+          <w:rPr>
+            <w:rFonts w:cs="Times New Roman"/>
+          </w:rPr>
+          <w:delText xml:space="preserve">t wo </w:delText>
+        </w:r>
+      </w:del>
+      <w:ins w:id="91" w:author="cs445001_02" w:date="2018-02-26T17:20:00Z">
+        <w:r>
+          <w:rPr>
+            <w:rFonts w:cs="Times New Roman"/>
+          </w:rPr>
+          <w:t xml:space="preserve">two </w:t>
+        </w:r>
+      </w:ins>
+      <w:r>
+        <w:rPr>
+          <w:rFonts w:cs="Times New Roman"/>
+        </w:rPr>
+        <w:t xml:space="preserve">arrows pointing vertically outwards away from each other, separated by a horizontal line (clicking toggles on/ off). </w:t>
+      </w:r>
+      <w:r>
+        <w:rPr>
+          <w:rFonts w:cs="Times New Roman"/>
+        </w:rPr>
+        <w:t xml:space="preserve">Toggling the function may also be performed by pressing “CTRL+ALT+X”. </w:t>
       </w:r>
       <w:r>
         <w:rPr>
@@ -2617,7 +3465,7 @@
           <w:sz w:val="28"/>
         </w:rPr>
       </w:pPr>
-      <w:bookmarkStart w:id="6" w:name="_Toc507358310"/>
+      <w:bookmarkStart w:id="92" w:name="_Toc507358310"/>
       <w:r>
         <w:rPr>
           <w:rFonts w:ascii="Times New Roman" w:hAnsi="Times New Roman" w:cs="Times New Roman"/>
@@ -2625,7 +3473,7 @@
         </w:rPr>
         <w:t>Sorting</w:t>
       </w:r>
-      <w:bookmarkEnd w:id="6"/>
+      <w:bookmarkEnd w:id="92"/>
       <w:r>
         <w:rPr>
           <w:rFonts w:ascii="Times New Roman" w:hAnsi="Times New Roman" w:cs="Times New Roman"/>
@@ -2658,7 +3506,29 @@
         <w:rPr>
           <w:rFonts w:cs="Times New Roman"/>
         </w:rPr>
-        <w:t xml:space="preserve"> sorting functions arranges the n-dimensions in either ascending or descending order</w:t>
+        <w:t xml:space="preserve"> sorting functions arranges the </w:t>
+      </w:r>
+      <w:del w:id="93" w:author="cs445001_02" w:date="2018-02-26T17:33:00Z">
+        <w:r>
+          <w:rPr>
+            <w:rFonts w:cs="Times New Roman"/>
+          </w:rPr>
+          <w:delText>n-</w:delText>
+        </w:r>
+      </w:del>
+      <w:ins w:id="94" w:author="cs445001_02" w:date="2018-02-26T17:33:00Z">
+        <w:r>
+          <w:rPr>
+            <w:rFonts w:cs="Times New Roman"/>
+          </w:rPr>
+          <w:t xml:space="preserve"> data </w:t>
+        </w:r>
+      </w:ins>
+      <w:r>
+        <w:rPr>
+          <w:rFonts w:cs="Times New Roman"/>
+        </w:rPr>
+        <w:t>dimensions in either ascending or descending order</w:t>
       </w:r>
       <w:r>
         <w:rPr>
@@ -2797,7 +3667,77 @@
         <w:rPr>
           <w:rFonts w:cs="Times New Roman"/>
         </w:rPr>
-        <w:t>Sorting the data in respect to the n-dimensional coordinate is performed by clicking the button with bars arranged from smallest to largest from left to right respectively.</w:t>
+        <w:t xml:space="preserve">Sorting the data in </w:t>
+      </w:r>
+      <w:ins w:id="95" w:author="cs445001_02" w:date="2018-02-26T18:16:00Z">
+        <w:r>
+          <w:rPr>
+            <w:rFonts w:cs="Times New Roman"/>
+          </w:rPr>
+          <w:t xml:space="preserve">ascending order with </w:t>
+        </w:r>
+      </w:ins>
+      <w:r>
+        <w:rPr>
+          <w:rFonts w:cs="Times New Roman"/>
+        </w:rPr>
+        <w:t>respect to the</w:t>
+      </w:r>
+      <w:ins w:id="96" w:author="cs445001_02" w:date="2018-02-26T17:34:00Z">
+        <w:r>
+          <w:rPr>
+            <w:rFonts w:cs="Times New Roman"/>
+          </w:rPr>
+          <w:t xml:space="preserve"> currently highlighted</w:t>
+        </w:r>
+      </w:ins>
+      <w:r>
+        <w:rPr>
+          <w:rFonts w:cs="Times New Roman"/>
+        </w:rPr>
+        <w:t xml:space="preserve"> n-dimensional coordinate is performed by clicking the button </w:t>
+      </w:r>
+      <w:del w:id="97" w:author="cs445001_02" w:date="2018-02-26T18:15:00Z">
+        <w:r>
+          <w:rPr>
+            <w:rFonts w:cs="Times New Roman"/>
+          </w:rPr>
+          <w:delText xml:space="preserve">with </w:delText>
+        </w:r>
+      </w:del>
+      <w:ins w:id="98" w:author="cs445001_02" w:date="2018-02-26T18:15:00Z">
+        <w:r>
+          <w:rPr>
+            <w:rFonts w:cs="Times New Roman"/>
+          </w:rPr>
+          <w:t>depicting</w:t>
+        </w:r>
+        <w:r>
+          <w:rPr>
+            <w:rFonts w:cs="Times New Roman"/>
+          </w:rPr>
+          <w:t xml:space="preserve"> </w:t>
+        </w:r>
+      </w:ins>
+      <w:r>
+        <w:rPr>
+          <w:rFonts w:cs="Times New Roman"/>
+        </w:rPr>
+        <w:t>bars arranged from smallest to largest from left to right</w:t>
+      </w:r>
+      <w:del w:id="99" w:author="cs445001_02" w:date="2018-02-26T18:16:00Z">
+        <w:r>
+          <w:rPr>
+            <w:rFonts w:cs="Times New Roman"/>
+          </w:rPr>
+          <w:delText xml:space="preserve"> respectively</w:delText>
+        </w:r>
+      </w:del>
+      <w:r>
+        <w:rPr>
+          <w:rFonts w:cs="Times New Roman"/>
+        </w:rPr>
+        <w:t>.</w:t>
       </w:r>
       <w:r>
         <w:rPr>
@@ -2809,25 +3749,7 @@
         <w:rPr>
           <w:rFonts w:cs="Times New Roman"/>
         </w:rPr>
-        <w:t>The</w:t>
-      </w:r>
-      <w:r>
-        <w:rPr>
-          <w:rFonts w:cs="Times New Roman"/>
-        </w:rPr>
-        <w:t xml:space="preserve"> function may also be performed by pressing “CTRL+ALT+</w:t>
-      </w:r>
-      <w:r>
-        <w:rPr>
-          <w:rFonts w:cs="Times New Roman"/>
-        </w:rPr>
-        <w:t>A</w:t>
-      </w:r>
-      <w:r>
-        <w:rPr>
-          <w:rFonts w:cs="Times New Roman"/>
-        </w:rPr>
-        <w:t>”.</w:t>
+        <w:t>The function may also be performed by pressing “CTRL+ALT+A”.</w:t>
       </w:r>
     </w:p>
     <w:p>
@@ -2950,7 +3872,77 @@
           <w:rFonts w:cs="Times New Roman"/>
         </w:rPr>
         <w:tab/>
-        <w:t>Sorting the data in respect to the n-dimensional coordinate is performed by licking the button with bars arranged from largest to smallest from left to right respectively.</w:t>
+        <w:t>Sorting the data in respect to the</w:t>
+      </w:r>
+      <w:ins w:id="100" w:author="cs445001_02" w:date="2018-02-26T17:34:00Z">
+        <w:r>
+          <w:rPr>
+            <w:rFonts w:cs="Times New Roman"/>
+          </w:rPr>
+          <w:t xml:space="preserve"> currently highlighted</w:t>
+        </w:r>
+      </w:ins>
+      <w:r>
+        <w:rPr>
+          <w:rFonts w:cs="Times New Roman"/>
+        </w:rPr>
+        <w:t xml:space="preserve"> n-dimensional coordinate is performed by </w:t>
+      </w:r>
+      <w:ins w:id="101" w:author="cs445001_02" w:date="2018-02-26T18:15:00Z">
+        <w:r>
+          <w:rPr>
+            <w:rFonts w:cs="Times New Roman"/>
+          </w:rPr>
+          <w:t>c</w:t>
+        </w:r>
+      </w:ins>
+      <w:r>
+        <w:rPr>
+          <w:rFonts w:cs="Times New Roman"/>
+        </w:rPr>
+        <w:t xml:space="preserve">licking the button </w:t>
+      </w:r>
+      <w:del w:id="102" w:author="cs445001_02" w:date="2018-02-26T18:15:00Z">
+        <w:r>
+          <w:rPr>
+            <w:rFonts w:cs="Times New Roman"/>
+          </w:rPr>
+          <w:delText xml:space="preserve">with </w:delText>
+        </w:r>
+      </w:del>
+      <w:ins w:id="103" w:author="cs445001_02" w:date="2018-02-26T18:15:00Z">
+        <w:r>
+          <w:rPr>
+            <w:rFonts w:cs="Times New Roman"/>
+          </w:rPr>
+          <w:t>depicting</w:t>
+        </w:r>
+        <w:r>
+          <w:rPr>
+            <w:rFonts w:cs="Times New Roman"/>
+          </w:rPr>
+          <w:t xml:space="preserve"> </w:t>
+        </w:r>
+      </w:ins>
+      <w:r>
+        <w:rPr>
+          <w:rFonts w:cs="Times New Roman"/>
+        </w:rPr>
+        <w:t>bars arranged from largest to smallest from left to right</w:t>
+      </w:r>
+      <w:del w:id="104" w:author="cs445001_02" w:date="2018-02-26T18:16:00Z">
+        <w:r>
+          <w:rPr>
+            <w:rFonts w:cs="Times New Roman"/>
+          </w:rPr>
+          <w:delText xml:space="preserve"> respectively</w:delText>
+        </w:r>
+      </w:del>
+      <w:r>
+        <w:rPr>
+          <w:rFonts w:cs="Times New Roman"/>
+        </w:rPr>
+        <w:t>.</w:t>
       </w:r>
       <w:r>
         <w:rPr>
@@ -2962,19 +3954,7 @@
         <w:rPr>
           <w:rFonts w:cs="Times New Roman"/>
         </w:rPr>
-        <w:t>The function may also be performed by pressing “CTRL+ALT+</w:t>
-      </w:r>
-      <w:r>
-        <w:rPr>
-          <w:rFonts w:cs="Times New Roman"/>
-        </w:rPr>
-        <w:t>D</w:t>
-      </w:r>
-      <w:r>
-        <w:rPr>
-          <w:rFonts w:cs="Times New Roman"/>
-        </w:rPr>
-        <w:t>”.</w:t>
+        <w:t>The function may also be performed by pressing “CTRL+ALT+D”.</w:t>
       </w:r>
     </w:p>
     <w:p>
@@ -3090,13 +4070,250 @@
           <w:rFonts w:cs="Times New Roman"/>
         </w:rPr>
         <w:tab/>
-        <w:t xml:space="preserve">In the case the user wants to remove any sorting and return </w:t>
-      </w:r>
-      <w:r>
-        <w:rPr>
-          <w:rFonts w:cs="Times New Roman"/>
-        </w:rPr>
-        <w:t xml:space="preserve">data to its original state before a sorting function, the user must press the button with the three bars of equal length. Doing so will </w:t>
+      </w:r>
+      <w:del w:id="105" w:author="cs445001_02" w:date="2018-02-26T18:00:00Z">
+        <w:r>
+          <w:rPr>
+            <w:rFonts w:cs="Times New Roman"/>
+          </w:rPr>
+          <w:delText xml:space="preserve">In the case the user wants to </w:delText>
+        </w:r>
+      </w:del>
+      <w:ins w:id="106" w:author="cs445001_02" w:date="2018-02-26T18:00:00Z">
+        <w:r>
+          <w:rPr>
+            <w:rFonts w:cs="Times New Roman"/>
+          </w:rPr>
+          <w:t>T</w:t>
+        </w:r>
+        <w:r>
+          <w:rPr>
+            <w:rFonts w:cs="Times New Roman"/>
+          </w:rPr>
+          <w:t xml:space="preserve">o </w:t>
+        </w:r>
+      </w:ins>
+      <w:del w:id="107" w:author="cs445001_02" w:date="2018-02-26T18:01:00Z">
+        <w:r>
+          <w:rPr>
+            <w:rFonts w:cs="Times New Roman"/>
+          </w:rPr>
+          <w:delText xml:space="preserve">remove </w:delText>
+        </w:r>
+      </w:del>
+      <w:ins w:id="108" w:author="cs445001_02" w:date="2018-02-26T18:01:00Z">
+        <w:r>
+          <w:rPr>
+            <w:rFonts w:cs="Times New Roman"/>
+          </w:rPr>
+          <w:t xml:space="preserve">undo </w:t>
+        </w:r>
+      </w:ins>
+      <w:r>
+        <w:rPr>
+          <w:rFonts w:cs="Times New Roman"/>
+        </w:rPr>
+        <w:t xml:space="preserve">any sorting and </w:t>
+      </w:r>
+      <w:del w:id="109" w:author="cs445001_02" w:date="2018-02-26T18:01:00Z">
+        <w:r>
+          <w:rPr>
+            <w:rFonts w:cs="Times New Roman"/>
+          </w:rPr>
+          <w:delText xml:space="preserve">return </w:delText>
+        </w:r>
+      </w:del>
+      <w:ins w:id="110" w:author="cs445001_02" w:date="2018-02-26T18:01:00Z">
+        <w:r>
+          <w:rPr>
+            <w:rFonts w:cs="Times New Roman"/>
+          </w:rPr>
+          <w:t>revert</w:t>
+        </w:r>
+        <w:r>
+          <w:rPr>
+            <w:rFonts w:cs="Times New Roman"/>
+          </w:rPr>
+          <w:t xml:space="preserve"> </w:t>
+        </w:r>
+      </w:ins>
+      <w:del w:id="111" w:author="cs445001_02" w:date="2018-02-26T18:01:00Z">
+        <w:r>
+          <w:rPr>
+            <w:rFonts w:cs="Times New Roman"/>
+          </w:rPr>
+          <w:delText xml:space="preserve">data </w:delText>
+        </w:r>
+      </w:del>
+      <w:ins w:id="112" w:author="cs445001_02" w:date="2018-02-26T18:01:00Z">
+        <w:r>
+          <w:rPr>
+            <w:rFonts w:cs="Times New Roman"/>
+          </w:rPr>
+          <w:t xml:space="preserve">the </w:t>
+        </w:r>
+        <w:proofErr w:type="gramStart"/>
+        <w:r>
+          <w:rPr>
+            <w:rFonts w:cs="Times New Roman"/>
+          </w:rPr>
+          <w:t>dimensions</w:t>
+        </w:r>
+        <w:proofErr w:type="gramEnd"/>
+        <w:r>
+          <w:rPr>
+            <w:rFonts w:cs="Times New Roman"/>
+          </w:rPr>
+          <w:t xml:space="preserve"> </w:t>
+        </w:r>
+      </w:ins>
+      <w:r>
+        <w:rPr>
+          <w:rFonts w:cs="Times New Roman"/>
+        </w:rPr>
+        <w:t xml:space="preserve">to </w:t>
+      </w:r>
+      <w:del w:id="113" w:author="cs445001_02" w:date="2018-02-26T18:01:00Z">
+        <w:r>
+          <w:rPr>
+            <w:rFonts w:cs="Times New Roman"/>
+          </w:rPr>
+          <w:delText>its</w:delText>
+        </w:r>
+      </w:del>
+      <w:ins w:id="114" w:author="cs445001_02" w:date="2018-02-26T18:01:00Z">
+        <w:r>
+          <w:rPr>
+            <w:rFonts w:cs="Times New Roman"/>
+          </w:rPr>
+          <w:t>their</w:t>
+        </w:r>
+      </w:ins>
+      <w:r>
+        <w:rPr>
+          <w:rFonts w:cs="Times New Roman"/>
+        </w:rPr>
+        <w:t xml:space="preserve"> original </w:t>
+      </w:r>
+      <w:del w:id="115" w:author="cs445001_02" w:date="2018-02-26T18:01:00Z">
+        <w:r>
+          <w:rPr>
+            <w:rFonts w:cs="Times New Roman"/>
+          </w:rPr>
+          <w:delText xml:space="preserve">state </w:delText>
+        </w:r>
+      </w:del>
+      <w:ins w:id="116" w:author="cs445001_02" w:date="2018-02-26T18:01:00Z">
+        <w:r>
+          <w:rPr>
+            <w:rFonts w:cs="Times New Roman"/>
+          </w:rPr>
+          <w:t>configuration</w:t>
+        </w:r>
+        <w:r>
+          <w:rPr>
+            <w:rFonts w:cs="Times New Roman"/>
+          </w:rPr>
+          <w:t xml:space="preserve"> </w:t>
+        </w:r>
+      </w:ins>
+      <w:r>
+        <w:rPr>
+          <w:rFonts w:cs="Times New Roman"/>
+        </w:rPr>
+        <w:t>before</w:t>
+      </w:r>
+      <w:del w:id="117" w:author="cs445001_02" w:date="2018-02-26T18:01:00Z">
+        <w:r>
+          <w:rPr>
+            <w:rFonts w:cs="Times New Roman"/>
+          </w:rPr>
+          <w:delText xml:space="preserve"> a sorting</w:delText>
+        </w:r>
+        <w:r>
+          <w:rPr>
+            <w:rFonts w:cs="Times New Roman"/>
+          </w:rPr>
+          <w:delText xml:space="preserve"> function</w:delText>
+        </w:r>
+      </w:del>
+      <w:ins w:id="118" w:author="cs445001_02" w:date="2018-02-26T18:01:00Z">
+        <w:r>
+          <w:rPr>
+            <w:rFonts w:cs="Times New Roman"/>
+          </w:rPr>
+          <w:t xml:space="preserve"> being sorted</w:t>
+        </w:r>
+      </w:ins>
+      <w:r>
+        <w:rPr>
+          <w:rFonts w:cs="Times New Roman"/>
+        </w:rPr>
+        <w:t xml:space="preserve">, the user </w:t>
+      </w:r>
+      <w:del w:id="119" w:author="cs445001_02" w:date="2018-02-26T18:02:00Z">
+        <w:r>
+          <w:rPr>
+            <w:rFonts w:cs="Times New Roman"/>
+          </w:rPr>
+          <w:delText xml:space="preserve">must </w:delText>
+        </w:r>
+      </w:del>
+      <w:ins w:id="120" w:author="cs445001_02" w:date="2018-02-26T18:02:00Z">
+        <w:r>
+          <w:rPr>
+            <w:rFonts w:cs="Times New Roman"/>
+          </w:rPr>
+          <w:t>can</w:t>
+        </w:r>
+        <w:r>
+          <w:rPr>
+            <w:rFonts w:cs="Times New Roman"/>
+          </w:rPr>
+          <w:t xml:space="preserve"> </w:t>
+        </w:r>
+      </w:ins>
+      <w:r>
+        <w:rPr>
+          <w:rFonts w:cs="Times New Roman"/>
+        </w:rPr>
+        <w:t xml:space="preserve">press the button </w:t>
+      </w:r>
+      <w:del w:id="121" w:author="cs445001_02" w:date="2018-02-26T18:15:00Z">
+        <w:r>
+          <w:rPr>
+            <w:rFonts w:cs="Times New Roman"/>
+          </w:rPr>
+          <w:delText>with</w:delText>
+        </w:r>
+      </w:del>
+      <w:ins w:id="122" w:author="cs445001_02" w:date="2018-02-26T18:15:00Z">
+        <w:r>
+          <w:rPr>
+            <w:rFonts w:cs="Times New Roman"/>
+          </w:rPr>
+          <w:t xml:space="preserve"> depicting</w:t>
+        </w:r>
+      </w:ins>
+      <w:r>
+        <w:rPr>
+          <w:rFonts w:cs="Times New Roman"/>
+        </w:rPr>
+        <w:t xml:space="preserve"> </w:t>
+      </w:r>
+      <w:del w:id="123" w:author="cs445001_02" w:date="2018-02-26T18:15:00Z">
+        <w:r>
+          <w:rPr>
+            <w:rFonts w:cs="Times New Roman"/>
+          </w:rPr>
+          <w:delText>the</w:delText>
+        </w:r>
+      </w:del>
+      <w:r>
+        <w:rPr>
+          <w:rFonts w:cs="Times New Roman"/>
+        </w:rPr>
+        <w:t xml:space="preserve"> three bars of equal length. Doing so will </w:t>
       </w:r>
       <w:r>
         <w:rPr>
@@ -3108,31 +4325,107 @@
         <w:rPr>
           <w:rFonts w:cs="Times New Roman"/>
         </w:rPr>
-        <w:t xml:space="preserve"> the data to the state it was presented before any sorting functions occurred.</w:t>
-      </w:r>
+        <w:t xml:space="preserve"> the </w:t>
+      </w:r>
+      <w:del w:id="124" w:author="cs445001_02" w:date="2018-02-26T18:02:00Z">
+        <w:r>
+          <w:rPr>
+            <w:rFonts w:cs="Times New Roman"/>
+          </w:rPr>
+          <w:delText xml:space="preserve">data </w:delText>
+        </w:r>
+      </w:del>
+      <w:ins w:id="125" w:author="cs445001_02" w:date="2018-02-26T18:02:00Z">
+        <w:r>
+          <w:rPr>
+            <w:rFonts w:cs="Times New Roman"/>
+          </w:rPr>
+          <w:t>dimensions</w:t>
+        </w:r>
+        <w:r>
+          <w:rPr>
+            <w:rFonts w:cs="Times New Roman"/>
+          </w:rPr>
+          <w:t xml:space="preserve"> </w:t>
+        </w:r>
+      </w:ins>
+      <w:r>
+        <w:rPr>
+          <w:rFonts w:cs="Times New Roman"/>
+        </w:rPr>
+        <w:t xml:space="preserve">to the </w:t>
+      </w:r>
+      <w:ins w:id="126" w:author="cs445001_02" w:date="2018-02-26T18:02:00Z">
+        <w:r>
+          <w:rPr>
+            <w:rFonts w:cs="Times New Roman"/>
+          </w:rPr>
+          <w:t xml:space="preserve">positions </w:t>
+        </w:r>
+      </w:ins>
+      <w:del w:id="127" w:author="cs445001_02" w:date="2018-02-26T18:02:00Z">
+        <w:r>
+          <w:rPr>
+            <w:rFonts w:cs="Times New Roman"/>
+          </w:rPr>
+          <w:delText>state it was</w:delText>
+        </w:r>
+      </w:del>
+      <w:ins w:id="128" w:author="cs445001_02" w:date="2018-02-26T18:02:00Z">
+        <w:r>
+          <w:rPr>
+            <w:rFonts w:cs="Times New Roman"/>
+          </w:rPr>
+          <w:t>they were</w:t>
+        </w:r>
+      </w:ins>
       <w:r>
         <w:rPr>
           <w:rFonts w:cs="Times New Roman"/>
         </w:rPr>
         <w:t xml:space="preserve"> </w:t>
       </w:r>
-      <w:r>
-        <w:rPr>
-          <w:rFonts w:cs="Times New Roman"/>
-        </w:rPr>
-        <w:t>The function may also be performed by pressing “CTRL+ALT+</w:t>
-      </w:r>
-      <w:r>
-        <w:rPr>
-          <w:rFonts w:cs="Times New Roman"/>
-        </w:rPr>
-        <w:t>R</w:t>
-      </w:r>
-      <w:r>
-        <w:rPr>
-          <w:rFonts w:cs="Times New Roman"/>
-        </w:rPr>
-        <w:t>”.</w:t>
+      <w:ins w:id="129" w:author="cs445001_02" w:date="2018-02-26T18:02:00Z">
+        <w:r>
+          <w:rPr>
+            <w:rFonts w:cs="Times New Roman"/>
+          </w:rPr>
+          <w:t xml:space="preserve">in </w:t>
+        </w:r>
+      </w:ins>
+      <w:del w:id="130" w:author="cs445001_02" w:date="2018-02-26T18:03:00Z">
+        <w:r>
+          <w:rPr>
+            <w:rFonts w:cs="Times New Roman"/>
+          </w:rPr>
+          <w:delText xml:space="preserve">presented </w:delText>
+        </w:r>
+      </w:del>
+      <w:r>
+        <w:rPr>
+          <w:rFonts w:cs="Times New Roman"/>
+        </w:rPr>
+        <w:t>before any sorting</w:t>
+      </w:r>
+      <w:del w:id="131" w:author="cs445001_02" w:date="2018-02-26T18:03:00Z">
+        <w:r>
+          <w:rPr>
+            <w:rFonts w:cs="Times New Roman"/>
+          </w:rPr>
+          <w:delText xml:space="preserve"> functions</w:delText>
+        </w:r>
+      </w:del>
+      <w:r>
+        <w:rPr>
+          <w:rFonts w:cs="Times New Roman"/>
+        </w:rPr>
+        <w:t xml:space="preserve"> occurred.</w:t>
+      </w:r>
+      <w:r>
+        <w:rPr>
+          <w:rFonts w:cs="Times New Roman"/>
+        </w:rPr>
+        <w:t xml:space="preserve"> The function may also be performed by pressing “CTRL+ALT+R”.</w:t>
       </w:r>
     </w:p>
     <w:p>
@@ -3143,7 +4436,7 @@
           <w:sz w:val="28"/>
         </w:rPr>
       </w:pPr>
-      <w:bookmarkStart w:id="7" w:name="_Toc507358311"/>
+      <w:bookmarkStart w:id="132" w:name="_Toc507358311"/>
       <w:r>
         <w:rPr>
           <w:rFonts w:ascii="Times New Roman" w:hAnsi="Times New Roman" w:cs="Times New Roman"/>
@@ -3158,7 +4451,7 @@
         </w:rPr>
         <w:t xml:space="preserve"> and Cluster Functions</w:t>
       </w:r>
-      <w:bookmarkEnd w:id="7"/>
+      <w:bookmarkEnd w:id="132"/>
     </w:p>
     <w:p>
       <w:pPr>
@@ -3302,33 +4595,49 @@
         <w:rPr>
           <w:rFonts w:cs="Times New Roman"/>
         </w:rPr>
-        <w:t xml:space="preserve"> perform a hypercube analysis function, the user simply clicks on the button with a 3-dimensional cube along with highlighting the n-dimensional coordinate they desire to analyze to.</w:t>
-      </w:r>
-      <w:r>
-        <w:rPr>
-          <w:rFonts w:cs="Times New Roman"/>
-        </w:rPr>
-        <w:t xml:space="preserve"> </w:t>
-      </w:r>
-      <w:r>
-        <w:rPr>
-          <w:rFonts w:cs="Times New Roman"/>
-        </w:rPr>
-        <w:t>The function may also be performed by pressing “CTRL+ALT+</w:t>
-      </w:r>
-      <w:r>
-        <w:rPr>
-          <w:rFonts w:cs="Times New Roman"/>
-        </w:rPr>
-        <w:t>H</w:t>
-      </w:r>
-      <w:bookmarkStart w:id="8" w:name="_GoBack"/>
-      <w:bookmarkEnd w:id="8"/>
-      <w:r>
-        <w:rPr>
-          <w:rFonts w:cs="Times New Roman"/>
-        </w:rPr>
-        <w:t>”.</w:t>
+        <w:t xml:space="preserve"> perform a hypercube analysis function, the user simply clicks on the button </w:t>
+      </w:r>
+      <w:del w:id="133" w:author="cs445001_02" w:date="2018-02-26T18:17:00Z">
+        <w:r>
+          <w:rPr>
+            <w:rFonts w:cs="Times New Roman"/>
+          </w:rPr>
+          <w:delText xml:space="preserve">with </w:delText>
+        </w:r>
+      </w:del>
+      <w:ins w:id="134" w:author="cs445001_02" w:date="2018-02-26T18:17:00Z">
+        <w:r>
+          <w:rPr>
+            <w:rFonts w:cs="Times New Roman"/>
+          </w:rPr>
+          <w:t xml:space="preserve">depicting </w:t>
+        </w:r>
+      </w:ins>
+      <w:r>
+        <w:rPr>
+          <w:rFonts w:cs="Times New Roman"/>
+        </w:rPr>
+        <w:t>a 3-dimensional cube</w:t>
+      </w:r>
+      <w:del w:id="135" w:author="cs445001_02" w:date="2018-02-26T18:18:00Z">
+        <w:r>
+          <w:rPr>
+            <w:rFonts w:cs="Times New Roman"/>
+          </w:rPr>
+          <w:delText xml:space="preserve"> along with highlighting the n-dimensional coordinate they desire to analyze to</w:delText>
+        </w:r>
+      </w:del>
+      <w:r>
+        <w:rPr>
+          <w:rFonts w:cs="Times New Roman"/>
+        </w:rPr>
+        <w:t>.</w:t>
+      </w:r>
+      <w:r>
+        <w:rPr>
+          <w:rFonts w:cs="Times New Roman"/>
+        </w:rPr>
+        <w:t xml:space="preserve"> The function may also be performed by pressing “CTRL+ALT+H”.</w:t>
       </w:r>
     </w:p>
     <w:p>
@@ -3344,23 +4653,195 @@
         </w:rPr>
         <w:t xml:space="preserve">Multiple </w:t>
       </w:r>
-      <w:r>
-        <w:rPr>
-          <w:rFonts w:cs="Times New Roman"/>
-        </w:rPr>
-        <w:t xml:space="preserve">clusters </w:t>
-      </w:r>
-      <w:r>
-        <w:rPr>
-          <w:rFonts w:cs="Times New Roman"/>
-        </w:rPr>
-        <w:t xml:space="preserve">may also be created and graphed simultaneously. The user may do so by simply finding highlighting another n-dimensional coordinate and </w:t>
-      </w:r>
-      <w:r>
-        <w:rPr>
-          <w:rFonts w:cs="Times New Roman"/>
-        </w:rPr>
-        <w:t>clicking the hypercube analysis button again.  Note that once a hypercube analysis cluster is graphed, this does not permanently destroy any data, but rather does not make coordinates that don’t fulfill the necessary threshold criteria visible. Consequently, the user will still be able to highlight the invisible data and perform other hypercube functions if desired. Multiple hypercube clusters can be managed in the secondary properties window.</w:t>
+      <w:del w:id="136" w:author="cs445001_02" w:date="2018-02-26T18:18:00Z">
+        <w:r>
+          <w:rPr>
+            <w:rFonts w:cs="Times New Roman"/>
+          </w:rPr>
+          <w:delText xml:space="preserve">clusters </w:delText>
+        </w:r>
+      </w:del>
+      <w:proofErr w:type="spellStart"/>
+      <w:ins w:id="137" w:author="cs445001_02" w:date="2018-02-26T18:18:00Z">
+        <w:r>
+          <w:rPr>
+            <w:rFonts w:cs="Times New Roman"/>
+          </w:rPr>
+          <w:t>hypercubes</w:t>
+        </w:r>
+        <w:proofErr w:type="spellEnd"/>
+        <w:r>
+          <w:rPr>
+            <w:rFonts w:cs="Times New Roman"/>
+          </w:rPr>
+          <w:t xml:space="preserve"> </w:t>
+        </w:r>
+        <w:proofErr w:type="spellStart"/>
+        <w:r>
+          <w:rPr>
+            <w:rFonts w:cs="Times New Roman"/>
+          </w:rPr>
+          <w:t>can</w:t>
+        </w:r>
+      </w:ins>
+      <w:del w:id="138" w:author="cs445001_02" w:date="2018-02-26T18:18:00Z">
+        <w:r>
+          <w:rPr>
+            <w:rFonts w:cs="Times New Roman"/>
+          </w:rPr>
+          <w:delText xml:space="preserve">may also </w:delText>
+        </w:r>
+      </w:del>
+      <w:r>
+        <w:rPr>
+          <w:rFonts w:cs="Times New Roman"/>
+        </w:rPr>
+        <w:t>be</w:t>
+      </w:r>
+      <w:proofErr w:type="spellEnd"/>
+      <w:r>
+        <w:rPr>
+          <w:rFonts w:cs="Times New Roman"/>
+        </w:rPr>
+        <w:t xml:space="preserve"> created and graphed simultaneously. The user may do so by simply </w:t>
+      </w:r>
+      <w:del w:id="139" w:author="cs445001_02" w:date="2018-02-26T18:18:00Z">
+        <w:r>
+          <w:rPr>
+            <w:rFonts w:cs="Times New Roman"/>
+          </w:rPr>
+          <w:delText>finding</w:delText>
+        </w:r>
+      </w:del>
+      <w:r>
+        <w:rPr>
+          <w:rFonts w:cs="Times New Roman"/>
+        </w:rPr>
+        <w:t xml:space="preserve"> highlighting another n-dimensional coordinate and </w:t>
+      </w:r>
+      <w:r>
+        <w:rPr>
+          <w:rFonts w:cs="Times New Roman"/>
+        </w:rPr>
+        <w:t>clicking the hypercube analysis button again.  Note that once a hypercube analysis cluster is graphed, this does not permanently destroy</w:t>
+      </w:r>
+      <w:ins w:id="140" w:author="cs445001_02" w:date="2018-02-26T18:19:00Z">
+        <w:r>
+          <w:rPr>
+            <w:rFonts w:cs="Times New Roman"/>
+          </w:rPr>
+          <w:t xml:space="preserve"> or alter</w:t>
+        </w:r>
+      </w:ins>
+      <w:r>
+        <w:rPr>
+          <w:rFonts w:cs="Times New Roman"/>
+        </w:rPr>
+        <w:t xml:space="preserve"> any data, but rather </w:t>
+      </w:r>
+      <w:del w:id="141" w:author="cs445001_02" w:date="2018-02-26T18:19:00Z">
+        <w:r>
+          <w:rPr>
+            <w:rFonts w:cs="Times New Roman"/>
+          </w:rPr>
+          <w:delText xml:space="preserve">does not make coordinates that don’t fulfill the necessary threshold criteria visible. </w:delText>
+        </w:r>
+      </w:del>
+      <w:ins w:id="142" w:author="cs445001_02" w:date="2018-02-26T18:19:00Z">
+        <w:r>
+          <w:rPr>
+            <w:rFonts w:cs="Times New Roman"/>
+          </w:rPr>
+          <w:t xml:space="preserve">renders coordinates outside of the </w:t>
+        </w:r>
+        <w:proofErr w:type="spellStart"/>
+        <w:r>
+          <w:rPr>
+            <w:rFonts w:cs="Times New Roman"/>
+          </w:rPr>
+          <w:t>hypercube’s</w:t>
+        </w:r>
+        <w:proofErr w:type="spellEnd"/>
+        <w:r>
+          <w:rPr>
+            <w:rFonts w:cs="Times New Roman"/>
+          </w:rPr>
+          <w:t xml:space="preserve"> threshold invisible. </w:t>
+        </w:r>
+      </w:ins>
+      <w:r>
+        <w:rPr>
+          <w:rFonts w:cs="Times New Roman"/>
+        </w:rPr>
+        <w:t xml:space="preserve">Consequently, the user will still be able to highlight the invisible data and perform other hypercube functions if desired. Multiple </w:t>
+      </w:r>
+      <w:del w:id="143" w:author="cs445001_02" w:date="2018-02-26T18:22:00Z">
+        <w:r>
+          <w:rPr>
+            <w:rFonts w:cs="Times New Roman"/>
+          </w:rPr>
+          <w:delText xml:space="preserve">hypercube </w:delText>
+        </w:r>
+      </w:del>
+      <w:del w:id="144" w:author="cs445001_02" w:date="2018-02-26T18:20:00Z">
+        <w:r>
+          <w:rPr>
+            <w:rFonts w:cs="Times New Roman"/>
+          </w:rPr>
+          <w:delText>clusters</w:delText>
+        </w:r>
+      </w:del>
+      <w:proofErr w:type="spellStart"/>
+      <w:ins w:id="145" w:author="cs445001_02" w:date="2018-02-26T18:22:00Z">
+        <w:r>
+          <w:rPr>
+            <w:rFonts w:cs="Times New Roman"/>
+          </w:rPr>
+          <w:t>clusters</w:t>
+        </w:r>
+      </w:ins>
+      <w:del w:id="146" w:author="cs445001_02" w:date="2018-02-26T18:20:00Z">
+        <w:r>
+          <w:rPr>
+            <w:rFonts w:cs="Times New Roman"/>
+          </w:rPr>
+          <w:delText xml:space="preserve"> </w:delText>
+        </w:r>
+      </w:del>
+      <w:r>
+        <w:rPr>
+          <w:rFonts w:cs="Times New Roman"/>
+        </w:rPr>
+        <w:t>can</w:t>
+      </w:r>
+      <w:proofErr w:type="spellEnd"/>
+      <w:r>
+        <w:rPr>
+          <w:rFonts w:cs="Times New Roman"/>
+        </w:rPr>
+        <w:t xml:space="preserve"> be managed in the </w:t>
+      </w:r>
+      <w:del w:id="147" w:author="cs445001_02" w:date="2018-02-26T18:20:00Z">
+        <w:r>
+          <w:rPr>
+            <w:rFonts w:cs="Times New Roman"/>
+          </w:rPr>
+          <w:delText>secondary properties</w:delText>
+        </w:r>
+      </w:del>
+      <w:ins w:id="148" w:author="cs445001_02" w:date="2018-02-26T18:20:00Z">
+        <w:r>
+          <w:rPr>
+            <w:rFonts w:cs="Times New Roman"/>
+          </w:rPr>
+          <w:t>settings</w:t>
+        </w:r>
+      </w:ins>
+      <w:r>
+        <w:rPr>
+          <w:rFonts w:cs="Times New Roman"/>
+        </w:rPr>
+        <w:t xml:space="preserve"> window.</w:t>
       </w:r>
       <w:r>
         <w:rPr>
@@ -3380,6 +4861,7 @@
         <w:rPr>
           <w:rFonts w:cs="Times New Roman"/>
         </w:rPr>
+        <w:lastRenderedPageBreak/>
         <w:t>If the current threshold value for hypercube analysis is not desires, the user may change the value through accessing the secondary window in the hypercube tab.</w:t>
       </w:r>
       <w:r>
@@ -3533,63 +5015,43 @@
         </w:rPr>
         <w:t xml:space="preserve">In the case the, user wants to </w:t>
       </w:r>
+      <w:r>
+        <w:rPr>
+          <w:rFonts w:cs="Times New Roman"/>
+        </w:rPr>
+        <w:t xml:space="preserve">revert back to </w:t>
+      </w:r>
+      <w:r>
+        <w:rPr>
+          <w:rFonts w:cs="Times New Roman"/>
+        </w:rPr>
+        <w:t>analyzing the</w:t>
+      </w:r>
+      <w:r>
+        <w:rPr>
+          <w:rFonts w:cs="Times New Roman"/>
+        </w:rPr>
+        <w:t xml:space="preserve"> data without hypercube analysis functions, they may do so by clicking on the star button (toggles on/off). This button toggles between graphing the data with hypercubes and without hypercubes</w:t>
+      </w:r>
+      <w:r>
+        <w:rPr>
+          <w:rFonts w:cs="Times New Roman"/>
+        </w:rPr>
+        <w:t xml:space="preserve"> </w:t>
+      </w:r>
       <w:proofErr w:type="gramStart"/>
       <w:r>
         <w:rPr>
           <w:rFonts w:cs="Times New Roman"/>
         </w:rPr>
-        <w:t>revert back</w:t>
+        <w:t>The</w:t>
       </w:r>
       <w:proofErr w:type="gramEnd"/>
       <w:r>
         <w:rPr>
           <w:rFonts w:cs="Times New Roman"/>
         </w:rPr>
-        <w:t xml:space="preserve"> to </w:t>
-      </w:r>
-      <w:r>
-        <w:rPr>
-          <w:rFonts w:cs="Times New Roman"/>
-        </w:rPr>
-        <w:t>analyzing the</w:t>
-      </w:r>
-      <w:r>
-        <w:rPr>
-          <w:rFonts w:cs="Times New Roman"/>
-        </w:rPr>
-        <w:t xml:space="preserve"> data without hypercube analysis functions, they may do so by clicking on the star button (toggles on/off). This button toggles between graphing the data with hypercubes and without hypercubes</w:t>
-      </w:r>
-      <w:r>
-        <w:rPr>
-          <w:rFonts w:cs="Times New Roman"/>
-        </w:rPr>
-        <w:t xml:space="preserve"> </w:t>
-      </w:r>
-      <w:proofErr w:type="gramStart"/>
-      <w:r>
-        <w:rPr>
-          <w:rFonts w:cs="Times New Roman"/>
-        </w:rPr>
-        <w:t>The</w:t>
-      </w:r>
-      <w:proofErr w:type="gramEnd"/>
-      <w:r>
-        <w:rPr>
-          <w:rFonts w:cs="Times New Roman"/>
-        </w:rPr>
-        <w:t xml:space="preserve"> function may also be performed by pressing “CTRL+ALT+</w:t>
-      </w:r>
-      <w:r>
-        <w:rPr>
-          <w:rFonts w:cs="Times New Roman"/>
-        </w:rPr>
-        <w:t>C</w:t>
-      </w:r>
-      <w:r>
-        <w:rPr>
-          <w:rFonts w:cs="Times New Roman"/>
-        </w:rPr>
-        <w:t>”.</w:t>
+        <w:t xml:space="preserve"> function may also be performed by pressing “CTRL+ALT+C”.</w:t>
       </w:r>
     </w:p>
     <w:p>
@@ -3600,7 +5062,7 @@
           <w:sz w:val="28"/>
         </w:rPr>
       </w:pPr>
-      <w:bookmarkStart w:id="9" w:name="_Toc507358312"/>
+      <w:bookmarkStart w:id="149" w:name="_Toc507358312"/>
       <w:r>
         <w:rPr>
           <w:rFonts w:ascii="Times New Roman" w:hAnsi="Times New Roman" w:cs="Times New Roman"/>
@@ -3608,7 +5070,7 @@
         </w:rPr>
         <w:t>Leveling Functions</w:t>
       </w:r>
-      <w:bookmarkEnd w:id="9"/>
+      <w:bookmarkEnd w:id="149"/>
     </w:p>
     <w:p>
       <w:pPr>
@@ -3628,19 +5090,173 @@
         </w:rPr>
         <w:t xml:space="preserve">Leveling analysis entails projecting all dimensions shifted in respect to </w:t>
       </w:r>
-      <w:proofErr w:type="gramStart"/>
-      <w:r>
-        <w:rPr>
-          <w:rFonts w:cs="Times New Roman"/>
-        </w:rPr>
-        <w:t>a</w:t>
-      </w:r>
-      <w:proofErr w:type="gramEnd"/>
-      <w:r>
-        <w:rPr>
-          <w:rFonts w:cs="Times New Roman"/>
-        </w:rPr>
-        <w:t xml:space="preserve"> either a mean of a class, or a median of a class, so that coordinate’s values are presented in a straight horizontal line in the middle of the screen. A mean of a class is defined as an n-dimensional coordinate where each dimension value is generated through the average of every dimension of every coordinate within that class. A median of a class is defined as an already existing n-dimensional coordinate that has the closest resembling dimensional values to the mean of the respective class.</w:t>
+      <w:del w:id="150" w:author="cs445001_02" w:date="2018-02-26T17:35:00Z">
+        <w:r>
+          <w:rPr>
+            <w:rFonts w:cs="Times New Roman"/>
+          </w:rPr>
+          <w:delText xml:space="preserve">a </w:delText>
+        </w:r>
+      </w:del>
+      <w:r>
+        <w:rPr>
+          <w:rFonts w:cs="Times New Roman"/>
+        </w:rPr>
+        <w:t xml:space="preserve">either </w:t>
+      </w:r>
+      <w:del w:id="151" w:author="cs445001_02" w:date="2018-02-26T17:35:00Z">
+        <w:r>
+          <w:rPr>
+            <w:rFonts w:cs="Times New Roman"/>
+          </w:rPr>
+          <w:delText xml:space="preserve">a </w:delText>
+        </w:r>
+      </w:del>
+      <w:ins w:id="152" w:author="cs445001_02" w:date="2018-02-26T17:35:00Z">
+        <w:r>
+          <w:rPr>
+            <w:rFonts w:cs="Times New Roman"/>
+          </w:rPr>
+          <w:t>the</w:t>
+        </w:r>
+        <w:r>
+          <w:rPr>
+            <w:rFonts w:cs="Times New Roman"/>
+          </w:rPr>
+          <w:t xml:space="preserve"> </w:t>
+        </w:r>
+      </w:ins>
+      <w:r>
+        <w:rPr>
+          <w:rFonts w:cs="Times New Roman"/>
+        </w:rPr>
+        <w:t>mean of a class</w:t>
+      </w:r>
+      <w:del w:id="153" w:author="cs445001_02" w:date="2018-02-26T17:35:00Z">
+        <w:r>
+          <w:rPr>
+            <w:rFonts w:cs="Times New Roman"/>
+          </w:rPr>
+          <w:delText>,</w:delText>
+        </w:r>
+      </w:del>
+      <w:r>
+        <w:rPr>
+          <w:rFonts w:cs="Times New Roman"/>
+        </w:rPr>
+        <w:t xml:space="preserve"> or </w:t>
+      </w:r>
+      <w:del w:id="154" w:author="cs445001_02" w:date="2018-02-26T17:35:00Z">
+        <w:r>
+          <w:rPr>
+            <w:rFonts w:cs="Times New Roman"/>
+          </w:rPr>
+          <w:delText xml:space="preserve">a </w:delText>
+        </w:r>
+      </w:del>
+      <w:ins w:id="155" w:author="cs445001_02" w:date="2018-02-26T17:35:00Z">
+        <w:r>
+          <w:rPr>
+            <w:rFonts w:cs="Times New Roman"/>
+          </w:rPr>
+          <w:t>the</w:t>
+        </w:r>
+        <w:r>
+          <w:rPr>
+            <w:rFonts w:cs="Times New Roman"/>
+          </w:rPr>
+          <w:t xml:space="preserve"> </w:t>
+        </w:r>
+      </w:ins>
+      <w:r>
+        <w:rPr>
+          <w:rFonts w:cs="Times New Roman"/>
+        </w:rPr>
+        <w:t xml:space="preserve">median of a class, so that coordinate’s values are presented in a straight horizontal line </w:t>
+      </w:r>
+      <w:del w:id="156" w:author="cs445001_02" w:date="2018-02-26T17:35:00Z">
+        <w:r>
+          <w:rPr>
+            <w:rFonts w:cs="Times New Roman"/>
+          </w:rPr>
+          <w:delText xml:space="preserve">in </w:delText>
+        </w:r>
+      </w:del>
+      <w:ins w:id="157" w:author="cs445001_02" w:date="2018-02-26T17:35:00Z">
+        <w:r>
+          <w:rPr>
+            <w:rFonts w:cs="Times New Roman"/>
+          </w:rPr>
+          <w:t>across</w:t>
+        </w:r>
+        <w:r>
+          <w:rPr>
+            <w:rFonts w:cs="Times New Roman"/>
+          </w:rPr>
+          <w:t xml:space="preserve"> </w:t>
+        </w:r>
+      </w:ins>
+      <w:r>
+        <w:rPr>
+          <w:rFonts w:cs="Times New Roman"/>
+        </w:rPr>
+        <w:t xml:space="preserve">the middle of the screen. </w:t>
+      </w:r>
+      <w:del w:id="158" w:author="cs445001_02" w:date="2018-02-26T17:35:00Z">
+        <w:r>
+          <w:rPr>
+            <w:rFonts w:cs="Times New Roman"/>
+          </w:rPr>
+          <w:delText xml:space="preserve">A </w:delText>
+        </w:r>
+      </w:del>
+      <w:ins w:id="159" w:author="cs445001_02" w:date="2018-02-26T17:35:00Z">
+        <w:r>
+          <w:rPr>
+            <w:rFonts w:cs="Times New Roman"/>
+          </w:rPr>
+          <w:t>The</w:t>
+        </w:r>
+        <w:r>
+          <w:rPr>
+            <w:rFonts w:cs="Times New Roman"/>
+          </w:rPr>
+          <w:t xml:space="preserve"> </w:t>
+        </w:r>
+      </w:ins>
+      <w:r>
+        <w:rPr>
+          <w:rFonts w:cs="Times New Roman"/>
+        </w:rPr>
+        <w:t xml:space="preserve">mean of a class is defined as an n-dimensional coordinate where each dimension value is generated through the average of every dimension of every coordinate within that class. </w:t>
+      </w:r>
+      <w:del w:id="160" w:author="cs445001_02" w:date="2018-02-26T17:35:00Z">
+        <w:r>
+          <w:rPr>
+            <w:rFonts w:cs="Times New Roman"/>
+          </w:rPr>
+          <w:delText xml:space="preserve">A </w:delText>
+        </w:r>
+      </w:del>
+      <w:ins w:id="161" w:author="cs445001_02" w:date="2018-02-26T17:35:00Z">
+        <w:r>
+          <w:rPr>
+            <w:rFonts w:cs="Times New Roman"/>
+          </w:rPr>
+          <w:t>The</w:t>
+        </w:r>
+        <w:r>
+          <w:rPr>
+            <w:rFonts w:cs="Times New Roman"/>
+          </w:rPr>
+          <w:t xml:space="preserve"> </w:t>
+        </w:r>
+      </w:ins>
+      <w:r>
+        <w:rPr>
+          <w:rFonts w:cs="Times New Roman"/>
+        </w:rPr>
+        <w:t>median of a class is defined as an already existing n-dimensional coordinate that has the closest resembling dimensional values to the mean of the respective class.</w:t>
       </w:r>
     </w:p>
     <w:p>
@@ -3742,16 +5358,8 @@
         <w:rPr>
           <w:rFonts w:cs="Times New Roman"/>
         </w:rPr>
-        <w:t xml:space="preserve"> Mean Leveling - Shift all dimensions in respect to mean of a </w:t>
-      </w:r>
-      <w:proofErr w:type="gramStart"/>
-      <w:r>
-        <w:rPr>
-          <w:rFonts w:cs="Times New Roman"/>
-        </w:rPr>
-        <w:t>particular class</w:t>
-      </w:r>
-      <w:proofErr w:type="gramEnd"/>
+        <w:t xml:space="preserve"> Mean Leveling - Shift all dimensions in respect to mean of a particular class</w:t>
+      </w:r>
     </w:p>
     <w:p>
       <w:pPr>
@@ -3764,7 +5372,35 @@
           <w:rFonts w:cs="Times New Roman"/>
         </w:rPr>
         <w:tab/>
-        <w:t>To perform a leveling in respect to a class mean, click the button reading “Mean” on the left panel.</w:t>
+        <w:t xml:space="preserve">To perform a leveling in respect to a class mean, click the button </w:t>
+      </w:r>
+      <w:del w:id="162" w:author="cs445001_02" w:date="2018-02-26T17:36:00Z">
+        <w:r>
+          <w:rPr>
+            <w:rFonts w:cs="Times New Roman"/>
+          </w:rPr>
+          <w:delText xml:space="preserve">reading </w:delText>
+        </w:r>
+      </w:del>
+      <w:ins w:id="163" w:author="cs445001_02" w:date="2018-02-26T17:36:00Z">
+        <w:r>
+          <w:rPr>
+            <w:rFonts w:cs="Times New Roman"/>
+          </w:rPr>
+          <w:t>labeled</w:t>
+        </w:r>
+        <w:r>
+          <w:rPr>
+            <w:rFonts w:cs="Times New Roman"/>
+          </w:rPr>
+          <w:t xml:space="preserve"> </w:t>
+        </w:r>
+      </w:ins>
+      <w:r>
+        <w:rPr>
+          <w:rFonts w:cs="Times New Roman"/>
+        </w:rPr>
+        <w:t>“Mean” on the left panel.</w:t>
       </w:r>
     </w:p>
     <w:p>
@@ -3866,16 +5502,8 @@
         <w:rPr>
           <w:rFonts w:cs="Times New Roman"/>
         </w:rPr>
-        <w:t xml:space="preserve"> Median Leveling - Shift all dimensions in respect to the median of a </w:t>
-      </w:r>
-      <w:proofErr w:type="gramStart"/>
-      <w:r>
-        <w:rPr>
-          <w:rFonts w:cs="Times New Roman"/>
-        </w:rPr>
-        <w:t>particular class</w:t>
-      </w:r>
-      <w:proofErr w:type="gramEnd"/>
+        <w:t xml:space="preserve"> Median Leveling - Shift all dimensions in respect to the median of a particular class</w:t>
+      </w:r>
     </w:p>
     <w:p>
       <w:pPr>
@@ -3888,7 +5516,29 @@
           <w:rFonts w:cs="Times New Roman"/>
         </w:rPr>
         <w:tab/>
-        <w:t>To perform a leveling in respect to a class median, click the button reading “Median” on the left panel.</w:t>
+        <w:t>To perform a leveling in respect to a class median, click the button</w:t>
+      </w:r>
+      <w:del w:id="164" w:author="cs445001_02" w:date="2018-02-26T17:36:00Z">
+        <w:r>
+          <w:rPr>
+            <w:rFonts w:cs="Times New Roman"/>
+          </w:rPr>
+          <w:delText xml:space="preserve"> reading</w:delText>
+        </w:r>
+      </w:del>
+      <w:ins w:id="165" w:author="cs445001_02" w:date="2018-02-26T17:36:00Z">
+        <w:r>
+          <w:rPr>
+            <w:rFonts w:cs="Times New Roman"/>
+          </w:rPr>
+          <w:t xml:space="preserve"> labeled</w:t>
+        </w:r>
+      </w:ins>
+      <w:r>
+        <w:rPr>
+          <w:rFonts w:cs="Times New Roman"/>
+        </w:rPr>
+        <w:t xml:space="preserve"> “Median” on the left panel.</w:t>
       </w:r>
     </w:p>
     <w:p>
@@ -4003,8 +5653,37 @@
         <w:rPr>
           <w:rFonts w:cs="Times New Roman"/>
         </w:rPr>
+        <w:lastRenderedPageBreak/>
         <w:tab/>
-        <w:t>To revert any changes performed by either leveling functions mentioned, click the button reading “Reset” to undo the mean and median leveling functions.</w:t>
+        <w:t xml:space="preserve">To revert any changes performed by either leveling functions mentioned, click the button </w:t>
+      </w:r>
+      <w:del w:id="166" w:author="cs445001_02" w:date="2018-02-26T17:36:00Z">
+        <w:r>
+          <w:rPr>
+            <w:rFonts w:cs="Times New Roman"/>
+          </w:rPr>
+          <w:delText xml:space="preserve">reading </w:delText>
+        </w:r>
+      </w:del>
+      <w:ins w:id="167" w:author="cs445001_02" w:date="2018-02-26T17:36:00Z">
+        <w:r>
+          <w:rPr>
+            <w:rFonts w:cs="Times New Roman"/>
+          </w:rPr>
+          <w:t>labeled</w:t>
+        </w:r>
+        <w:r>
+          <w:rPr>
+            <w:rFonts w:cs="Times New Roman"/>
+          </w:rPr>
+          <w:t xml:space="preserve"> </w:t>
+        </w:r>
+      </w:ins>
+      <w:r>
+        <w:rPr>
+          <w:rFonts w:cs="Times New Roman"/>
+        </w:rPr>
+        <w:t>“Reset” to undo the mean and median leveling functions.</w:t>
       </w:r>
     </w:p>
     <w:p>
@@ -4015,7 +5694,7 @@
           <w:sz w:val="32"/>
         </w:rPr>
       </w:pPr>
-      <w:bookmarkStart w:id="10" w:name="_Toc507358313"/>
+      <w:bookmarkStart w:id="168" w:name="_Toc507358313"/>
       <w:r>
         <w:rPr>
           <w:rFonts w:ascii="Times New Roman" w:hAnsi="Times New Roman" w:cs="Times New Roman"/>
@@ -4030,7 +5709,7 @@
         </w:rPr>
         <w:t xml:space="preserve"> Functions</w:t>
       </w:r>
-      <w:bookmarkEnd w:id="10"/>
+      <w:bookmarkEnd w:id="168"/>
     </w:p>
     <w:p>
       <w:pPr>
@@ -4043,28 +5722,70 @@
           <w:rFonts w:cs="Times New Roman"/>
         </w:rPr>
         <w:tab/>
-        <w:t xml:space="preserve">The main window also includes several functions on site </w:t>
-      </w:r>
-      <w:proofErr w:type="gramStart"/>
-      <w:r>
-        <w:rPr>
-          <w:rFonts w:cs="Times New Roman"/>
-        </w:rPr>
-        <w:t>in order to</w:t>
-      </w:r>
-      <w:proofErr w:type="gramEnd"/>
-      <w:r>
-        <w:rPr>
-          <w:rFonts w:cs="Times New Roman"/>
-        </w:rPr>
-        <w:t xml:space="preserve"> enhance accessibility of the software. </w:t>
-      </w:r>
-      <w:r>
-        <w:rPr>
-          <w:rFonts w:cs="Times New Roman"/>
-        </w:rPr>
-        <w:t xml:space="preserve">Colors concerning the data as well as the graphing window background can be altered along with changing class names and colors. </w:t>
-      </w:r>
+        <w:t>The main window also includes several functions</w:t>
+      </w:r>
+      <w:del w:id="169" w:author="cs445001_02" w:date="2018-02-26T17:36:00Z">
+        <w:r>
+          <w:rPr>
+            <w:rFonts w:cs="Times New Roman"/>
+          </w:rPr>
+          <w:delText xml:space="preserve"> on site in order to </w:delText>
+        </w:r>
+      </w:del>
+      <w:ins w:id="170" w:author="cs445001_02" w:date="2018-02-26T17:36:00Z">
+        <w:r>
+          <w:rPr>
+            <w:rFonts w:cs="Times New Roman"/>
+          </w:rPr>
+          <w:t xml:space="preserve"> that </w:t>
+        </w:r>
+      </w:ins>
+      <w:r>
+        <w:rPr>
+          <w:rFonts w:cs="Times New Roman"/>
+        </w:rPr>
+        <w:t xml:space="preserve">enhance accessibility of the software. </w:t>
+      </w:r>
+      <w:del w:id="171" w:author="cs445001_02" w:date="2018-02-26T17:38:00Z">
+        <w:r>
+          <w:rPr>
+            <w:rFonts w:cs="Times New Roman"/>
+          </w:rPr>
+          <w:delText xml:space="preserve">Colors </w:delText>
+        </w:r>
+      </w:del>
+      <w:del w:id="172" w:author="cs445001_02" w:date="2018-02-26T17:37:00Z">
+        <w:r>
+          <w:rPr>
+            <w:rFonts w:cs="Times New Roman"/>
+          </w:rPr>
+          <w:delText>concerning the data</w:delText>
+        </w:r>
+      </w:del>
+      <w:del w:id="173" w:author="cs445001_02" w:date="2018-02-26T17:38:00Z">
+        <w:r>
+          <w:rPr>
+            <w:rFonts w:cs="Times New Roman"/>
+          </w:rPr>
+          <w:delText xml:space="preserve"> as well as the graphing window background can be altered along with changing class names and colors. </w:delText>
+        </w:r>
+      </w:del>
+      <w:ins w:id="174" w:author="cs445001_02" w:date="2018-02-26T17:38:00Z">
+        <w:r>
+          <w:rPr>
+            <w:rFonts w:cs="Times New Roman"/>
+          </w:rPr>
+          <w:t>Colors of datasets can be altered on an individual basis, as well as being changed along with their entire associated class. Additionally, the background color of the graphing window can be altered to the user</w:t>
+        </w:r>
+      </w:ins>
+      <w:ins w:id="175" w:author="cs445001_02" w:date="2018-02-26T17:39:00Z">
+        <w:r>
+          <w:rPr>
+            <w:rFonts w:cs="Times New Roman"/>
+          </w:rPr>
+          <w:t>’s preference.</w:t>
+        </w:r>
+      </w:ins>
     </w:p>
     <w:p>
       <w:pPr>
@@ -4119,27 +5840,14 @@
       <w:r>
         <w:t xml:space="preserve">Figure </w:t>
       </w:r>
-      <w:r>
-        <w:fldChar w:fldCharType="begin"/>
-      </w:r>
-      <w:r>
-        <w:instrText xml:space="preserve"> SEQ Figure \* ARABIC </w:instrText>
-      </w:r>
-      <w:r>
-        <w:fldChar w:fldCharType="separate"/>
-      </w:r>
-      <w:r>
-        <w:rPr>
-          <w:noProof/>
-        </w:rPr>
-        <w:t>13</w:t>
-      </w:r>
-      <w:r>
-        <w:rPr>
-          <w:noProof/>
-        </w:rPr>
-        <w:fldChar w:fldCharType="end"/>
-      </w:r>
+      <w:fldSimple w:instr=" SEQ Figure \* ARABIC ">
+        <w:r>
+          <w:rPr>
+            <w:noProof/>
+          </w:rPr>
+          <w:t>13</w:t>
+        </w:r>
+      </w:fldSimple>
       <w:r>
         <w:t xml:space="preserve"> Graphing Window Color - Default to grey, click button to change to any desired preset color to change background of the graphing window</w:t>
       </w:r>
@@ -4161,8 +5869,86 @@
         <w:rPr>
           <w:rFonts w:cs="Times New Roman"/>
         </w:rPr>
-        <w:t>graphing window will always be grey upon startup of the software, if the user desires a different background color, they may choose among a variety of preset colors that can be accessed by pressing the most bottom button on the left panel</w:t>
-      </w:r>
+        <w:t xml:space="preserve">graphing window </w:t>
+      </w:r>
+      <w:proofErr w:type="spellStart"/>
+      <w:r>
+        <w:rPr>
+          <w:rFonts w:cs="Times New Roman"/>
+        </w:rPr>
+        <w:t>will</w:t>
+      </w:r>
+      <w:del w:id="176" w:author="cs445001_02" w:date="2018-02-26T17:39:00Z">
+        <w:r>
+          <w:rPr>
+            <w:rFonts w:cs="Times New Roman"/>
+          </w:rPr>
+          <w:delText xml:space="preserve"> always </w:delText>
+        </w:r>
+      </w:del>
+      <w:r>
+        <w:rPr>
+          <w:rFonts w:cs="Times New Roman"/>
+        </w:rPr>
+        <w:t>be</w:t>
+      </w:r>
+      <w:proofErr w:type="spellEnd"/>
+      <w:r>
+        <w:rPr>
+          <w:rFonts w:cs="Times New Roman"/>
+        </w:rPr>
+        <w:t xml:space="preserve"> grey upon startup of the software</w:t>
+      </w:r>
+      <w:del w:id="177" w:author="cs445001_02" w:date="2018-02-26T17:39:00Z">
+        <w:r>
+          <w:rPr>
+            <w:rFonts w:cs="Times New Roman"/>
+          </w:rPr>
+          <w:delText xml:space="preserve">, </w:delText>
+        </w:r>
+      </w:del>
+      <w:ins w:id="178" w:author="cs445001_02" w:date="2018-02-26T17:39:00Z">
+        <w:r>
+          <w:rPr>
+            <w:rFonts w:cs="Times New Roman"/>
+          </w:rPr>
+          <w:t>;</w:t>
+        </w:r>
+        <w:r>
+          <w:rPr>
+            <w:rFonts w:cs="Times New Roman"/>
+          </w:rPr>
+          <w:t xml:space="preserve"> </w:t>
+        </w:r>
+      </w:ins>
+      <w:r>
+        <w:rPr>
+          <w:rFonts w:cs="Times New Roman"/>
+        </w:rPr>
+        <w:t>if the user desires a different background color, they may choose among a variety of preset colors that can be accessed by pressing the most bottom</w:t>
+      </w:r>
+      <w:ins w:id="179" w:author="cs445001_02" w:date="2018-02-26T17:39:00Z">
+        <w:r>
+          <w:rPr>
+            <w:rFonts w:cs="Times New Roman"/>
+          </w:rPr>
+          <w:t>-most</w:t>
+        </w:r>
+      </w:ins>
+      <w:r>
+        <w:rPr>
+          <w:rFonts w:cs="Times New Roman"/>
+        </w:rPr>
+        <w:t xml:space="preserve"> button on the left panel</w:t>
+      </w:r>
+      <w:ins w:id="180" w:author="cs445001_02" w:date="2018-02-26T17:39:00Z">
+        <w:r>
+          <w:rPr>
+            <w:rFonts w:cs="Times New Roman"/>
+          </w:rPr>
+          <w:t>.</w:t>
+        </w:r>
+      </w:ins>
     </w:p>
     <w:p>
       <w:pPr>
@@ -4218,27 +6004,14 @@
       <w:r>
         <w:t xml:space="preserve">Figure </w:t>
       </w:r>
-      <w:r>
-        <w:fldChar w:fldCharType="begin"/>
-      </w:r>
-      <w:r>
-        <w:instrText xml:space="preserve"> SEQ Figure \* ARABIC </w:instrText>
-      </w:r>
-      <w:r>
-        <w:fldChar w:fldCharType="separate"/>
-      </w:r>
-      <w:r>
-        <w:rPr>
-          <w:noProof/>
-        </w:rPr>
-        <w:t>14</w:t>
-      </w:r>
-      <w:r>
-        <w:rPr>
-          <w:noProof/>
-        </w:rPr>
-        <w:fldChar w:fldCharType="end"/>
-      </w:r>
+      <w:fldSimple w:instr=" SEQ Figure \* ARABIC ">
+        <w:r>
+          <w:rPr>
+            <w:noProof/>
+          </w:rPr>
+          <w:t>14</w:t>
+        </w:r>
+      </w:fldSimple>
       <w:r>
         <w:t xml:space="preserve"> Class Color Assignment - Change class graphing colors</w:t>
       </w:r>
@@ -4260,7 +6033,57 @@
         <w:rPr>
           <w:rFonts w:cs="Times New Roman"/>
         </w:rPr>
-        <w:t>provided color spectrum on the right panel. To perform color changes, choose the desired class by clicking on the drop-down menu just above the color spectrum palette, then choose the desired color and shade with said palette. Each class and their respective color will be presented on the legend provided at the top of the right panel.</w:t>
+        <w:t xml:space="preserve">provided color </w:t>
+      </w:r>
+      <w:del w:id="181" w:author="cs445001_02" w:date="2018-02-26T17:39:00Z">
+        <w:r>
+          <w:rPr>
+            <w:rFonts w:cs="Times New Roman"/>
+          </w:rPr>
+          <w:delText xml:space="preserve">spectrum </w:delText>
+        </w:r>
+      </w:del>
+      <w:ins w:id="182" w:author="cs445001_02" w:date="2018-02-26T17:39:00Z">
+        <w:r>
+          <w:rPr>
+            <w:rFonts w:cs="Times New Roman"/>
+          </w:rPr>
+          <w:t>palette</w:t>
+        </w:r>
+        <w:r>
+          <w:rPr>
+            <w:rFonts w:cs="Times New Roman"/>
+          </w:rPr>
+          <w:t xml:space="preserve"> </w:t>
+        </w:r>
+      </w:ins>
+      <w:r>
+        <w:rPr>
+          <w:rFonts w:cs="Times New Roman"/>
+        </w:rPr>
+        <w:t xml:space="preserve">on the right panel. To perform color changes, choose the desired class by clicking on the drop-down menu just above the color spectrum palette, then choose the desired color and shade </w:t>
+      </w:r>
+      <w:del w:id="183" w:author="cs445001_02" w:date="2018-02-26T17:40:00Z">
+        <w:r>
+          <w:rPr>
+            <w:rFonts w:cs="Times New Roman"/>
+          </w:rPr>
+          <w:delText>with said palette</w:delText>
+        </w:r>
+      </w:del>
+      <w:ins w:id="184" w:author="cs445001_02" w:date="2018-02-26T17:40:00Z">
+        <w:r>
+          <w:rPr>
+            <w:rFonts w:cs="Times New Roman"/>
+          </w:rPr>
+          <w:t>via the color palette</w:t>
+        </w:r>
+      </w:ins>
+      <w:r>
+        <w:rPr>
+          <w:rFonts w:cs="Times New Roman"/>
+        </w:rPr>
+        <w:t>. Each class and their respective color will be presented on the legend provided at the top of the right panel.</w:t>
       </w:r>
     </w:p>
     <w:p>
@@ -4272,6 +6095,7 @@
         <w:rPr>
           <w:noProof/>
         </w:rPr>
+        <w:lastRenderedPageBreak/>
         <w:drawing>
           <wp:inline distT="0" distB="0" distL="0" distR="0" wp14:anchorId="79122A38" wp14:editId="48EA9922">
             <wp:extent cx="1457325" cy="1781175"/>
@@ -4317,27 +6141,14 @@
       <w:r>
         <w:t xml:space="preserve">Figure </w:t>
       </w:r>
-      <w:r>
-        <w:fldChar w:fldCharType="begin"/>
-      </w:r>
-      <w:r>
-        <w:instrText xml:space="preserve"> SEQ Figure \* ARABIC </w:instrText>
-      </w:r>
-      <w:r>
-        <w:fldChar w:fldCharType="separate"/>
-      </w:r>
-      <w:r>
-        <w:rPr>
-          <w:noProof/>
-        </w:rPr>
-        <w:t>15</w:t>
-      </w:r>
-      <w:r>
-        <w:rPr>
-          <w:noProof/>
-        </w:rPr>
-        <w:fldChar w:fldCharType="end"/>
-      </w:r>
+      <w:fldSimple w:instr=" SEQ Figure \* ARABIC ">
+        <w:r>
+          <w:rPr>
+            <w:noProof/>
+          </w:rPr>
+          <w:t>15</w:t>
+        </w:r>
+      </w:fldSimple>
       <w:r>
         <w:t xml:space="preserve"> Legend - Provides name of class and assigned color</w:t>
       </w:r>
@@ -4350,7 +6161,7 @@
           <w:sz w:val="40"/>
         </w:rPr>
       </w:pPr>
-      <w:bookmarkStart w:id="11" w:name="_Toc507358314"/>
+      <w:bookmarkStart w:id="185" w:name="_Toc507358314"/>
       <w:r>
         <w:rPr>
           <w:rFonts w:ascii="Times New Roman" w:hAnsi="Times New Roman" w:cs="Times New Roman"/>
@@ -4372,7 +6183,7 @@
         </w:rPr>
         <w:t>Window</w:t>
       </w:r>
-      <w:bookmarkEnd w:id="11"/>
+      <w:bookmarkEnd w:id="185"/>
     </w:p>
     <w:p>
       <w:pPr>
@@ -4385,26 +6196,162 @@
         <w:rPr>
           <w:rFonts w:cs="Times New Roman"/>
         </w:rPr>
-        <w:t xml:space="preserve">There are three levels the user can manipulate at: classes, sets, and dimensions. A class may contain one or multiple sets and a set may contain one or multiple dimensions. In the case the user would like to see or manipulate properties of these levels, the user can do so with either the right panel of the main window, or the secondary window. The right panel does not have </w:t>
-      </w:r>
-      <w:r>
-        <w:rPr>
-          <w:rFonts w:cs="Times New Roman"/>
-        </w:rPr>
-        <w:t>given</w:t>
-      </w:r>
-      <w:r>
-        <w:rPr>
-          <w:rFonts w:cs="Times New Roman"/>
-        </w:rPr>
-        <w:t xml:space="preserve"> access to all the functions, only functions we thought would be the most accessed by the user, due to limited space and desire to not make the UI look overwhelming to the user. Consequently, the secondary properties window will be the only option to access all property functionality.</w:t>
-      </w:r>
-      <w:r>
-        <w:rPr>
-          <w:rFonts w:cs="Times New Roman"/>
-        </w:rPr>
-        <w:t xml:space="preserve"> </w:t>
-      </w:r>
+        <w:t xml:space="preserve">There are three levels </w:t>
+      </w:r>
+      <w:del w:id="186" w:author="cs445001_02" w:date="2018-02-26T18:23:00Z">
+        <w:r>
+          <w:rPr>
+            <w:rFonts w:cs="Times New Roman"/>
+          </w:rPr>
+          <w:delText xml:space="preserve">the </w:delText>
+        </w:r>
+      </w:del>
+      <w:ins w:id="187" w:author="cs445001_02" w:date="2018-02-26T18:24:00Z">
+        <w:r>
+          <w:rPr>
+            <w:rFonts w:cs="Times New Roman"/>
+          </w:rPr>
+          <w:t>at</w:t>
+        </w:r>
+      </w:ins>
+      <w:ins w:id="188" w:author="cs445001_02" w:date="2018-02-26T18:23:00Z">
+        <w:r>
+          <w:rPr>
+            <w:rFonts w:cs="Times New Roman"/>
+          </w:rPr>
+          <w:t xml:space="preserve"> which the</w:t>
+        </w:r>
+        <w:r>
+          <w:rPr>
+            <w:rFonts w:cs="Times New Roman"/>
+          </w:rPr>
+          <w:t xml:space="preserve"> </w:t>
+        </w:r>
+      </w:ins>
+      <w:r>
+        <w:rPr>
+          <w:rFonts w:cs="Times New Roman"/>
+        </w:rPr>
+        <w:t>user can manipulate</w:t>
+      </w:r>
+      <w:ins w:id="189" w:author="cs445001_02" w:date="2018-02-26T17:41:00Z">
+        <w:r>
+          <w:rPr>
+            <w:rFonts w:cs="Times New Roman"/>
+          </w:rPr>
+          <w:t xml:space="preserve"> data</w:t>
+        </w:r>
+      </w:ins>
+      <w:del w:id="190" w:author="cs445001_02" w:date="2018-02-26T18:23:00Z">
+        <w:r>
+          <w:rPr>
+            <w:rFonts w:cs="Times New Roman"/>
+          </w:rPr>
+          <w:delText xml:space="preserve"> at</w:delText>
+        </w:r>
+      </w:del>
+      <w:r>
+        <w:rPr>
+          <w:rFonts w:cs="Times New Roman"/>
+        </w:rPr>
+        <w:t>: classes, sets, and dimensions. A class may contain one or multiple sets and a set may contain one or multiple dimensions. In the case the user would like to see or manipulate properties of these levels, the user can do so with either the right panel of the main window, or the secondary window.</w:t>
+      </w:r>
+      <w:del w:id="191" w:author="cs445001_02" w:date="2018-02-26T17:41:00Z">
+        <w:r>
+          <w:rPr>
+            <w:rFonts w:cs="Times New Roman"/>
+          </w:rPr>
+          <w:delText xml:space="preserve"> The right panel does not have </w:delText>
+        </w:r>
+        <w:r>
+          <w:rPr>
+            <w:rFonts w:cs="Times New Roman"/>
+          </w:rPr>
+          <w:delText>given</w:delText>
+        </w:r>
+        <w:r>
+          <w:rPr>
+            <w:rFonts w:cs="Times New Roman"/>
+          </w:rPr>
+          <w:delText xml:space="preserve"> access to all the functions, only functions we thought would be the most accessed by the user, due to limited space and desire to not make the UI look overwhelming to the user</w:delText>
+        </w:r>
+      </w:del>
+      <w:r>
+        <w:rPr>
+          <w:rFonts w:cs="Times New Roman"/>
+        </w:rPr>
+        <w:t xml:space="preserve">. </w:t>
+      </w:r>
+      <w:ins w:id="192" w:author="cs445001_02" w:date="2018-02-26T17:42:00Z">
+        <w:r>
+          <w:rPr>
+            <w:rFonts w:cs="Times New Roman"/>
+          </w:rPr>
+          <w:t xml:space="preserve">While the user can access most commonly used functions and settings via the right panel, </w:t>
+        </w:r>
+      </w:ins>
+      <w:ins w:id="193" w:author="cs445001_02" w:date="2018-02-26T17:43:00Z">
+        <w:r>
+          <w:rPr>
+            <w:rFonts w:cs="Times New Roman"/>
+          </w:rPr>
+          <w:t>commands and functions not found in the right panel</w:t>
+        </w:r>
+      </w:ins>
+      <w:ins w:id="194" w:author="cs445001_02" w:date="2018-02-26T17:44:00Z">
+        <w:r>
+          <w:rPr>
+            <w:rFonts w:cs="Times New Roman"/>
+          </w:rPr>
+          <w:t xml:space="preserve"> </w:t>
+        </w:r>
+      </w:ins>
+      <w:ins w:id="195" w:author="cs445001_02" w:date="2018-02-26T18:23:00Z">
+        <w:r>
+          <w:rPr>
+            <w:rFonts w:cs="Times New Roman"/>
+          </w:rPr>
+          <w:t xml:space="preserve">or secondary properties window </w:t>
+        </w:r>
+      </w:ins>
+      <w:ins w:id="196" w:author="cs445001_02" w:date="2018-02-26T17:44:00Z">
+        <w:r>
+          <w:rPr>
+            <w:rFonts w:cs="Times New Roman"/>
+          </w:rPr>
+          <w:t>can be</w:t>
+        </w:r>
+      </w:ins>
+      <w:ins w:id="197" w:author="cs445001_02" w:date="2018-02-26T17:43:00Z">
+        <w:r>
+          <w:rPr>
+            <w:rFonts w:cs="Times New Roman"/>
+          </w:rPr>
+          <w:t xml:space="preserve"> located in the </w:t>
+        </w:r>
+      </w:ins>
+      <w:ins w:id="198" w:author="cs445001_02" w:date="2018-02-26T17:44:00Z">
+        <w:r>
+          <w:rPr>
+            <w:rFonts w:cs="Times New Roman"/>
+          </w:rPr>
+          <w:t>settings menu.</w:t>
+        </w:r>
+      </w:ins>
+      <w:del w:id="199" w:author="cs445001_02" w:date="2018-02-26T17:43:00Z">
+        <w:r>
+          <w:rPr>
+            <w:rFonts w:cs="Times New Roman"/>
+          </w:rPr>
+          <w:delText>Consequently, the secondary properties window will be the only option to access all property functionality.</w:delText>
+        </w:r>
+        <w:r>
+          <w:rPr>
+            <w:rFonts w:cs="Times New Roman"/>
+          </w:rPr>
+          <w:delText xml:space="preserve"> </w:delText>
+        </w:r>
+      </w:del>
     </w:p>
     <w:p>
       <w:pPr>
@@ -4430,12 +6377,13 @@
           <w:sz w:val="32"/>
         </w:rPr>
       </w:pPr>
-      <w:bookmarkStart w:id="12" w:name="_Toc507358315"/>
+      <w:bookmarkStart w:id="200" w:name="_Toc507358315"/>
       <w:r>
         <w:rPr>
           <w:rFonts w:ascii="Times New Roman" w:hAnsi="Times New Roman" w:cs="Times New Roman"/>
           <w:sz w:val="32"/>
         </w:rPr>
+        <w:lastRenderedPageBreak/>
         <w:t>Class</w:t>
       </w:r>
       <w:r>
@@ -4445,7 +6393,7 @@
         </w:rPr>
         <w:t xml:space="preserve"> Tab</w:t>
       </w:r>
-      <w:bookmarkEnd w:id="12"/>
+      <w:bookmarkEnd w:id="200"/>
     </w:p>
     <w:p>
       <w:pPr>
@@ -4514,27 +6462,14 @@
       <w:r>
         <w:t xml:space="preserve">Figure </w:t>
       </w:r>
-      <w:r>
-        <w:fldChar w:fldCharType="begin"/>
-      </w:r>
-      <w:r>
-        <w:instrText xml:space="preserve"> SEQ Figure \* ARABIC </w:instrText>
-      </w:r>
-      <w:r>
-        <w:fldChar w:fldCharType="separate"/>
-      </w:r>
-      <w:r>
-        <w:rPr>
-          <w:noProof/>
-        </w:rPr>
-        <w:t>16</w:t>
-      </w:r>
-      <w:r>
-        <w:rPr>
-          <w:noProof/>
-        </w:rPr>
-        <w:fldChar w:fldCharType="end"/>
-      </w:r>
+      <w:fldSimple w:instr=" SEQ Figure \* ARABIC ">
+        <w:r>
+          <w:rPr>
+            <w:noProof/>
+          </w:rPr>
+          <w:t>16</w:t>
+        </w:r>
+      </w:fldSimple>
       <w:r>
         <w:t xml:space="preserve"> Class tab </w:t>
       </w:r>
@@ -4556,20 +6491,123 @@
           <w:rFonts w:cs="Times New Roman"/>
         </w:rPr>
         <w:tab/>
-        <w:t>Classes are what contain multiple n-dimensional coordinates in the software. While the ideal number of classes is no more than five classes per read in text file, the software is capable of graphing more if necessary.</w:t>
-      </w:r>
-      <w:r>
-        <w:rPr>
-          <w:rFonts w:cs="Times New Roman"/>
-        </w:rPr>
-        <w:t xml:space="preserve"> By default, each class is by default labeled as “Class I, Class 2, … Class </w:t>
-      </w:r>
-      <w:r>
-        <w:rPr>
-          <w:rFonts w:cs="Times New Roman"/>
-        </w:rPr>
-        <w:t>m</w:t>
-      </w:r>
+      </w:r>
+      <w:del w:id="201" w:author="cs445001_02" w:date="2018-02-26T17:46:00Z">
+        <w:r>
+          <w:rPr>
+            <w:rFonts w:cs="Times New Roman"/>
+          </w:rPr>
+          <w:delText>Classes are what contain multiple n-dimensional coordinates in the software.</w:delText>
+        </w:r>
+      </w:del>
+      <w:ins w:id="202" w:author="cs445001_02" w:date="2018-02-26T17:46:00Z">
+        <w:r>
+          <w:rPr>
+            <w:rFonts w:cs="Times New Roman"/>
+          </w:rPr>
+          <w:t xml:space="preserve">Within </w:t>
+        </w:r>
+        <w:proofErr w:type="spellStart"/>
+        <w:r>
+          <w:rPr>
+            <w:rFonts w:cs="Times New Roman"/>
+          </w:rPr>
+          <w:t>VisCanvas</w:t>
+        </w:r>
+        <w:proofErr w:type="spellEnd"/>
+        <w:r>
+          <w:rPr>
+            <w:rFonts w:cs="Times New Roman"/>
+          </w:rPr>
+          <w:t>, classes contain groups of multiple n dimensional coordinates.</w:t>
+        </w:r>
+      </w:ins>
+      <w:r>
+        <w:rPr>
+          <w:rFonts w:cs="Times New Roman"/>
+        </w:rPr>
+        <w:t xml:space="preserve"> While the ideal number of classes is no more than five</w:t>
+      </w:r>
+      <w:del w:id="203" w:author="cs445001_02" w:date="2018-02-26T17:46:00Z">
+        <w:r>
+          <w:rPr>
+            <w:rFonts w:cs="Times New Roman"/>
+          </w:rPr>
+          <w:delText xml:space="preserve"> classes per read in text file</w:delText>
+        </w:r>
+      </w:del>
+      <w:r>
+        <w:rPr>
+          <w:rFonts w:cs="Times New Roman"/>
+        </w:rPr>
+        <w:t>, the software is capable of graphing more</w:t>
+      </w:r>
+      <w:del w:id="204" w:author="cs445001_02" w:date="2018-02-26T17:47:00Z">
+        <w:r>
+          <w:rPr>
+            <w:rFonts w:cs="Times New Roman"/>
+          </w:rPr>
+          <w:delText xml:space="preserve"> if necessary.</w:delText>
+        </w:r>
+        <w:r>
+          <w:rPr>
+            <w:rFonts w:cs="Times New Roman"/>
+          </w:rPr>
+          <w:delText xml:space="preserve"> </w:delText>
+        </w:r>
+      </w:del>
+      <w:ins w:id="205" w:author="cs445001_02" w:date="2018-02-26T17:47:00Z">
+        <w:r>
+          <w:rPr>
+            <w:rFonts w:cs="Times New Roman"/>
+          </w:rPr>
+          <w:t xml:space="preserve">, limited only by the resultant density of dimension lines making for an unreadable file. </w:t>
+        </w:r>
+      </w:ins>
+      <w:r>
+        <w:rPr>
+          <w:rFonts w:cs="Times New Roman"/>
+        </w:rPr>
+        <w:t>By default, each class is by default labeled as “Class I, Class 2</w:t>
+      </w:r>
+      <w:proofErr w:type="gramStart"/>
+      <w:r>
+        <w:rPr>
+          <w:rFonts w:cs="Times New Roman"/>
+        </w:rPr>
+        <w:t>, …</w:t>
+      </w:r>
+      <w:ins w:id="206" w:author="cs445001_02" w:date="2018-02-26T17:45:00Z">
+        <w:r>
+          <w:rPr>
+            <w:rFonts w:cs="Times New Roman"/>
+          </w:rPr>
+          <w:t>,</w:t>
+        </w:r>
+      </w:ins>
+      <w:proofErr w:type="gramEnd"/>
+      <w:r>
+        <w:rPr>
+          <w:rFonts w:cs="Times New Roman"/>
+        </w:rPr>
+        <w:t xml:space="preserve"> Class </w:t>
+      </w:r>
+      <w:del w:id="207" w:author="cs445001_02" w:date="2018-02-26T17:45:00Z">
+        <w:r>
+          <w:rPr>
+            <w:rFonts w:cs="Times New Roman"/>
+          </w:rPr>
+          <w:delText>m</w:delText>
+        </w:r>
+      </w:del>
+      <w:ins w:id="208" w:author="cs445001_02" w:date="2018-02-26T17:45:00Z">
+        <w:r>
+          <w:rPr>
+            <w:rFonts w:cs="Times New Roman"/>
+          </w:rPr>
+          <w:t>n</w:t>
+        </w:r>
+      </w:ins>
       <w:r>
         <w:rPr>
           <w:rFonts w:cs="Times New Roman"/>
@@ -4580,7 +6618,49 @@
         <w:rPr>
           <w:rFonts w:cs="Times New Roman"/>
         </w:rPr>
-        <w:t>, where ‘m’ is the number of classes</w:t>
+        <w:t>, where ‘</w:t>
+      </w:r>
+      <w:del w:id="209" w:author="cs445001_02" w:date="2018-02-26T17:45:00Z">
+        <w:r>
+          <w:rPr>
+            <w:rFonts w:cs="Times New Roman"/>
+          </w:rPr>
+          <w:delText xml:space="preserve">m’ </w:delText>
+        </w:r>
+      </w:del>
+      <w:ins w:id="210" w:author="cs445001_02" w:date="2018-02-26T17:45:00Z">
+        <w:r>
+          <w:rPr>
+            <w:rFonts w:cs="Times New Roman"/>
+          </w:rPr>
+          <w:t>n</w:t>
+        </w:r>
+        <w:r>
+          <w:rPr>
+            <w:rFonts w:cs="Times New Roman"/>
+          </w:rPr>
+          <w:t xml:space="preserve">’ </w:t>
+        </w:r>
+      </w:ins>
+      <w:r>
+        <w:rPr>
+          <w:rFonts w:cs="Times New Roman"/>
+        </w:rPr>
+        <w:t>is the</w:t>
+      </w:r>
+      <w:ins w:id="211" w:author="cs445001_02" w:date="2018-02-26T17:45:00Z">
+        <w:r>
+          <w:rPr>
+            <w:rFonts w:cs="Times New Roman"/>
+          </w:rPr>
+          <w:t xml:space="preserve"> total</w:t>
+        </w:r>
+      </w:ins>
+      <w:r>
+        <w:rPr>
+          <w:rFonts w:cs="Times New Roman"/>
+        </w:rPr>
+        <w:t xml:space="preserve"> number of classes</w:t>
       </w:r>
       <w:r>
         <w:rPr>
@@ -4594,17 +6674,41 @@
         </w:rPr>
         <w:t xml:space="preserve"> </w:t>
       </w:r>
-      <w:r>
-        <w:rPr>
-          <w:rFonts w:cs="Times New Roman"/>
-        </w:rPr>
-        <w:t xml:space="preserve">Class names can color fields can be changed in the class tab. </w:t>
-      </w:r>
-      <w:r>
-        <w:rPr>
-          <w:rFonts w:cs="Times New Roman"/>
-        </w:rPr>
-        <w:t xml:space="preserve">Changes affect the class that is currently selected in the “Name:” drop-down list. </w:t>
+      <w:del w:id="212" w:author="cs445001_02" w:date="2018-02-26T17:48:00Z">
+        <w:r>
+          <w:rPr>
+            <w:rFonts w:cs="Times New Roman"/>
+          </w:rPr>
+          <w:delText xml:space="preserve">Class names can color fields can be changed in the class tab. </w:delText>
+        </w:r>
+      </w:del>
+      <w:ins w:id="213" w:author="cs445001_02" w:date="2018-02-26T17:48:00Z">
+        <w:r>
+          <w:rPr>
+            <w:rFonts w:cs="Times New Roman"/>
+          </w:rPr>
+          <w:t xml:space="preserve"> The name and color of individual classes can be changed in the “class” tab of the settings menu. </w:t>
+        </w:r>
+      </w:ins>
+      <w:r>
+        <w:rPr>
+          <w:rFonts w:cs="Times New Roman"/>
+        </w:rPr>
+        <w:t xml:space="preserve">Changes affect the class </w:t>
+      </w:r>
+      <w:del w:id="214" w:author="cs445001_02" w:date="2018-02-26T17:48:00Z">
+        <w:r>
+          <w:rPr>
+            <w:rFonts w:cs="Times New Roman"/>
+          </w:rPr>
+          <w:delText xml:space="preserve">that is </w:delText>
+        </w:r>
+      </w:del>
+      <w:r>
+        <w:rPr>
+          <w:rFonts w:cs="Times New Roman"/>
+        </w:rPr>
+        <w:t xml:space="preserve">currently selected in the “Name:” drop-down list. </w:t>
       </w:r>
       <w:r>
         <w:rPr>
@@ -4618,12 +6722,22 @@
         </w:rPr>
         <w:t>hen satisfied with field changes, press either “OK” or “Apply”</w:t>
       </w:r>
-      <w:r>
-        <w:rPr>
-          <w:rFonts w:cs="Times New Roman"/>
-        </w:rPr>
-        <w:t>.</w:t>
-      </w:r>
+      <w:ins w:id="215" w:author="cs445001_02" w:date="2018-02-26T17:48:00Z">
+        <w:r>
+          <w:rPr>
+            <w:rFonts w:cs="Times New Roman"/>
+          </w:rPr>
+          <w:t xml:space="preserve"> to apply your settings.</w:t>
+        </w:r>
+      </w:ins>
+      <w:del w:id="216" w:author="cs445001_02" w:date="2018-02-26T17:48:00Z">
+        <w:r>
+          <w:rPr>
+            <w:rFonts w:cs="Times New Roman"/>
+          </w:rPr>
+          <w:delText>.</w:delText>
+        </w:r>
+      </w:del>
     </w:p>
     <w:p>
       <w:r>
@@ -4638,15 +6752,16 @@
           <w:sz w:val="28"/>
         </w:rPr>
       </w:pPr>
-      <w:bookmarkStart w:id="13" w:name="_Toc507358316"/>
+      <w:bookmarkStart w:id="217" w:name="_Toc507358316"/>
       <w:r>
         <w:rPr>
           <w:rFonts w:ascii="Times New Roman" w:hAnsi="Times New Roman" w:cs="Times New Roman"/>
           <w:sz w:val="32"/>
         </w:rPr>
+        <w:lastRenderedPageBreak/>
         <w:t>Set Tab</w:t>
       </w:r>
-      <w:bookmarkEnd w:id="13"/>
+      <w:bookmarkEnd w:id="217"/>
     </w:p>
     <w:p>
       <w:pPr>
@@ -4715,27 +6830,14 @@
       <w:r>
         <w:t xml:space="preserve">Figure </w:t>
       </w:r>
-      <w:r>
-        <w:fldChar w:fldCharType="begin"/>
-      </w:r>
-      <w:r>
-        <w:instrText xml:space="preserve"> SEQ Figure \* ARABIC </w:instrText>
-      </w:r>
-      <w:r>
-        <w:fldChar w:fldCharType="separate"/>
-      </w:r>
-      <w:r>
-        <w:rPr>
-          <w:noProof/>
-        </w:rPr>
-        <w:t>17</w:t>
-      </w:r>
-      <w:r>
-        <w:rPr>
-          <w:noProof/>
-        </w:rPr>
-        <w:fldChar w:fldCharType="end"/>
-      </w:r>
+      <w:fldSimple w:instr=" SEQ Figure \* ARABIC ">
+        <w:r>
+          <w:rPr>
+            <w:noProof/>
+          </w:rPr>
+          <w:t>17</w:t>
+        </w:r>
+      </w:fldSimple>
       <w:r>
         <w:t xml:space="preserve"> Set tab manages set name and class assignment</w:t>
       </w:r>
@@ -4751,25 +6853,234 @@
           <w:rFonts w:cs="Times New Roman"/>
         </w:rPr>
         <w:tab/>
-        <w:t xml:space="preserve">N-dimensional coordinates are considered “sets” in the software and each term is used interchangeably. </w:t>
-      </w:r>
-      <w:r>
-        <w:rPr>
-          <w:rFonts w:cs="Times New Roman"/>
-        </w:rPr>
-        <w:t>Sets can consist of as many dimensions as the user desires in the properly formatted text file. Set fields that can be managed are the name, and class assignment. Each set is by default labeled as “1,2,3, … n” respectively, where ‘</w:t>
-      </w:r>
-      <w:r>
-        <w:rPr>
-          <w:rFonts w:cs="Times New Roman"/>
-        </w:rPr>
-        <w:t>k</w:t>
-      </w:r>
-      <w:r>
-        <w:rPr>
-          <w:rFonts w:cs="Times New Roman"/>
-        </w:rPr>
-        <w:t>’ is the number of</w:t>
+      </w:r>
+      <w:ins w:id="218" w:author="cs445001_02" w:date="2018-02-26T17:49:00Z">
+        <w:r>
+          <w:rPr>
+            <w:rFonts w:cs="Times New Roman"/>
+          </w:rPr>
+          <w:t xml:space="preserve">Groups of multiple </w:t>
+        </w:r>
+      </w:ins>
+      <w:del w:id="219" w:author="cs445001_02" w:date="2018-02-26T17:49:00Z">
+        <w:r>
+          <w:rPr>
+            <w:rFonts w:cs="Times New Roman"/>
+          </w:rPr>
+          <w:delText>N</w:delText>
+        </w:r>
+      </w:del>
+      <w:ins w:id="220" w:author="cs445001_02" w:date="2018-02-26T17:49:00Z">
+        <w:r>
+          <w:rPr>
+            <w:rFonts w:cs="Times New Roman"/>
+          </w:rPr>
+          <w:t>n</w:t>
+        </w:r>
+      </w:ins>
+      <w:r>
+        <w:rPr>
+          <w:rFonts w:cs="Times New Roman"/>
+        </w:rPr>
+        <w:t xml:space="preserve">-dimensional coordinates are </w:t>
+      </w:r>
+      <w:del w:id="221" w:author="cs445001_02" w:date="2018-02-26T17:52:00Z">
+        <w:r>
+          <w:rPr>
+            <w:rFonts w:cs="Times New Roman"/>
+          </w:rPr>
+          <w:delText xml:space="preserve">considered </w:delText>
+        </w:r>
+      </w:del>
+      <w:ins w:id="222" w:author="cs445001_02" w:date="2018-02-26T17:52:00Z">
+        <w:r>
+          <w:rPr>
+            <w:rFonts w:cs="Times New Roman"/>
+          </w:rPr>
+          <w:t>referred to as</w:t>
+        </w:r>
+        <w:r>
+          <w:rPr>
+            <w:rFonts w:cs="Times New Roman"/>
+          </w:rPr>
+          <w:t xml:space="preserve"> </w:t>
+        </w:r>
+      </w:ins>
+      <w:r>
+        <w:rPr>
+          <w:rFonts w:cs="Times New Roman"/>
+        </w:rPr>
+        <w:t xml:space="preserve">“sets” </w:t>
+      </w:r>
+      <w:del w:id="223" w:author="cs445001_02" w:date="2018-02-26T17:49:00Z">
+        <w:r>
+          <w:rPr>
+            <w:rFonts w:cs="Times New Roman"/>
+          </w:rPr>
+          <w:delText>in the software and each term is used interchangeably</w:delText>
+        </w:r>
+      </w:del>
+      <w:ins w:id="224" w:author="cs445001_02" w:date="2018-02-26T17:49:00Z">
+        <w:r>
+          <w:rPr>
+            <w:rFonts w:cs="Times New Roman"/>
+          </w:rPr>
+          <w:t xml:space="preserve">within </w:t>
+        </w:r>
+        <w:proofErr w:type="spellStart"/>
+        <w:r>
+          <w:rPr>
+            <w:rFonts w:cs="Times New Roman"/>
+          </w:rPr>
+          <w:t>VisCanvas</w:t>
+        </w:r>
+      </w:ins>
+      <w:proofErr w:type="spellEnd"/>
+      <w:r>
+        <w:rPr>
+          <w:rFonts w:cs="Times New Roman"/>
+        </w:rPr>
+        <w:t xml:space="preserve">. </w:t>
+      </w:r>
+      <w:r>
+        <w:rPr>
+          <w:rFonts w:cs="Times New Roman"/>
+        </w:rPr>
+        <w:t xml:space="preserve">Sets can consist of </w:t>
+      </w:r>
+      <w:ins w:id="225" w:author="cs445001_02" w:date="2018-02-26T17:50:00Z">
+        <w:r>
+          <w:rPr>
+            <w:rFonts w:cs="Times New Roman"/>
+          </w:rPr>
+          <w:t xml:space="preserve">data in </w:t>
+        </w:r>
+      </w:ins>
+      <w:r>
+        <w:rPr>
+          <w:rFonts w:cs="Times New Roman"/>
+        </w:rPr>
+        <w:t>as many dimensions as the user desires</w:t>
+      </w:r>
+      <w:del w:id="226" w:author="cs445001_02" w:date="2018-02-26T17:50:00Z">
+        <w:r>
+          <w:rPr>
+            <w:rFonts w:cs="Times New Roman"/>
+          </w:rPr>
+          <w:delText xml:space="preserve"> in the properly formatted text file</w:delText>
+        </w:r>
+      </w:del>
+      <w:r>
+        <w:rPr>
+          <w:rFonts w:cs="Times New Roman"/>
+        </w:rPr>
+        <w:t xml:space="preserve">. </w:t>
+      </w:r>
+      <w:del w:id="227" w:author="cs445001_02" w:date="2018-02-26T17:50:00Z">
+        <w:r>
+          <w:rPr>
+            <w:rFonts w:cs="Times New Roman"/>
+          </w:rPr>
+          <w:delText xml:space="preserve">Set fields that can be managed are the name, and class assignment. </w:delText>
+        </w:r>
+      </w:del>
+      <w:ins w:id="228" w:author="cs445001_02" w:date="2018-02-26T17:50:00Z">
+        <w:r>
+          <w:rPr>
+            <w:rFonts w:cs="Times New Roman"/>
+          </w:rPr>
+          <w:t xml:space="preserve">Within the “Set” tab of the settings </w:t>
+        </w:r>
+      </w:ins>
+      <w:ins w:id="229" w:author="cs445001_02" w:date="2018-02-26T17:51:00Z">
+        <w:r>
+          <w:rPr>
+            <w:rFonts w:cs="Times New Roman"/>
+          </w:rPr>
+          <w:t>menu</w:t>
+        </w:r>
+      </w:ins>
+      <w:ins w:id="230" w:author="cs445001_02" w:date="2018-02-26T17:50:00Z">
+        <w:r>
+          <w:rPr>
+            <w:rFonts w:cs="Times New Roman"/>
+          </w:rPr>
+          <w:t>,</w:t>
+        </w:r>
+      </w:ins>
+      <w:ins w:id="231" w:author="cs445001_02" w:date="2018-02-26T17:51:00Z">
+        <w:r>
+          <w:rPr>
+            <w:rFonts w:cs="Times New Roman"/>
+          </w:rPr>
+          <w:t xml:space="preserve"> set name </w:t>
+        </w:r>
+        <w:r>
+          <w:rPr>
+            <w:rFonts w:cs="Times New Roman"/>
+          </w:rPr>
+          <w:t>and class assignment can be alt</w:t>
+        </w:r>
+        <w:r>
+          <w:rPr>
+            <w:rFonts w:cs="Times New Roman"/>
+          </w:rPr>
+          <w:t xml:space="preserve">ered. </w:t>
+        </w:r>
+      </w:ins>
+      <w:r>
+        <w:rPr>
+          <w:rFonts w:cs="Times New Roman"/>
+        </w:rPr>
+        <w:t>Each set is by default labeled as “1</w:t>
+      </w:r>
+      <w:proofErr w:type="gramStart"/>
+      <w:r>
+        <w:rPr>
+          <w:rFonts w:cs="Times New Roman"/>
+        </w:rPr>
+        <w:t>,2,3</w:t>
+      </w:r>
+      <w:proofErr w:type="gramEnd"/>
+      <w:r>
+        <w:rPr>
+          <w:rFonts w:cs="Times New Roman"/>
+        </w:rPr>
+        <w:t>, … n” respectively, where ‘</w:t>
+      </w:r>
+      <w:del w:id="232" w:author="cs445001_02" w:date="2018-02-26T17:51:00Z">
+        <w:r>
+          <w:rPr>
+            <w:rFonts w:cs="Times New Roman"/>
+          </w:rPr>
+          <w:delText>k</w:delText>
+        </w:r>
+        <w:r>
+          <w:rPr>
+            <w:rFonts w:cs="Times New Roman"/>
+          </w:rPr>
+          <w:delText xml:space="preserve">’ </w:delText>
+        </w:r>
+      </w:del>
+      <w:ins w:id="233" w:author="cs445001_02" w:date="2018-02-26T17:51:00Z">
+        <w:r>
+          <w:rPr>
+            <w:rFonts w:cs="Times New Roman"/>
+          </w:rPr>
+          <w:t>n</w:t>
+        </w:r>
+        <w:r>
+          <w:rPr>
+            <w:rFonts w:cs="Times New Roman"/>
+          </w:rPr>
+          <w:t xml:space="preserve">’ </w:t>
+        </w:r>
+      </w:ins>
+      <w:r>
+        <w:rPr>
+          <w:rFonts w:cs="Times New Roman"/>
+        </w:rPr>
+        <w:t>is the number of</w:t>
       </w:r>
       <w:r>
         <w:rPr>
@@ -4781,13 +7092,55 @@
         <w:rPr>
           <w:rFonts w:cs="Times New Roman"/>
         </w:rPr>
-        <w:t>. Fields that can be changed include the name of the set, and the class the set belongs to</w:t>
-      </w:r>
-      <w:r>
-        <w:rPr>
-          <w:rFonts w:cs="Times New Roman"/>
-        </w:rPr>
-        <w:t xml:space="preserve">. Changes affect the set that is currently </w:t>
+        <w:t xml:space="preserve">. </w:t>
+      </w:r>
+      <w:del w:id="234" w:author="cs445001_02" w:date="2018-02-26T17:51:00Z">
+        <w:r>
+          <w:rPr>
+            <w:rFonts w:cs="Times New Roman"/>
+          </w:rPr>
+          <w:delText>Fields that can be changed include the name of the set, and the class the set belongs to</w:delText>
+        </w:r>
+        <w:r>
+          <w:rPr>
+            <w:rFonts w:cs="Times New Roman"/>
+          </w:rPr>
+          <w:delText xml:space="preserve">. </w:delText>
+        </w:r>
+      </w:del>
+      <w:r>
+        <w:rPr>
+          <w:rFonts w:cs="Times New Roman"/>
+        </w:rPr>
+        <w:t>Changes</w:t>
+      </w:r>
+      <w:ins w:id="235" w:author="cs445001_02" w:date="2018-02-26T17:52:00Z">
+        <w:r>
+          <w:rPr>
+            <w:rFonts w:cs="Times New Roman"/>
+          </w:rPr>
+          <w:t xml:space="preserve"> made will</w:t>
+        </w:r>
+      </w:ins>
+      <w:r>
+        <w:rPr>
+          <w:rFonts w:cs="Times New Roman"/>
+        </w:rPr>
+        <w:t xml:space="preserve"> affect</w:t>
+      </w:r>
+      <w:ins w:id="236" w:author="cs445001_02" w:date="2018-02-26T17:52:00Z">
+        <w:r>
+          <w:rPr>
+            <w:rFonts w:cs="Times New Roman"/>
+          </w:rPr>
+          <w:t xml:space="preserve"> only</w:t>
+        </w:r>
+      </w:ins>
+      <w:r>
+        <w:rPr>
+          <w:rFonts w:cs="Times New Roman"/>
+        </w:rPr>
+        <w:t xml:space="preserve"> the set that is currently </w:t>
       </w:r>
       <w:r>
         <w:rPr>
@@ -4799,7 +7152,43 @@
         <w:rPr>
           <w:rFonts w:cs="Times New Roman"/>
         </w:rPr>
-        <w:t xml:space="preserve"> in the “Name:” drop-down list. When satisfied with field changes, press either “OK” or “Apply”.</w:t>
+        <w:t xml:space="preserve"> in the “Name:” drop-down </w:t>
+      </w:r>
+      <w:del w:id="237" w:author="cs445001_02" w:date="2018-02-26T17:52:00Z">
+        <w:r>
+          <w:rPr>
+            <w:rFonts w:cs="Times New Roman"/>
+          </w:rPr>
+          <w:delText>list</w:delText>
+        </w:r>
+      </w:del>
+      <w:ins w:id="238" w:author="cs445001_02" w:date="2018-02-26T17:52:00Z">
+        <w:r>
+          <w:rPr>
+            <w:rFonts w:cs="Times New Roman"/>
+          </w:rPr>
+          <w:t>menu</w:t>
+        </w:r>
+      </w:ins>
+      <w:r>
+        <w:rPr>
+          <w:rFonts w:cs="Times New Roman"/>
+        </w:rPr>
+        <w:t>. When satisfied with field changes, press either “OK” or “Apply”</w:t>
+      </w:r>
+      <w:ins w:id="239" w:author="cs445001_02" w:date="2018-02-26T17:52:00Z">
+        <w:r>
+          <w:rPr>
+            <w:rFonts w:cs="Times New Roman"/>
+          </w:rPr>
+          <w:t xml:space="preserve"> to apply your settings</w:t>
+        </w:r>
+      </w:ins>
+      <w:r>
+        <w:rPr>
+          <w:rFonts w:cs="Times New Roman"/>
+        </w:rPr>
+        <w:t>.</w:t>
       </w:r>
       <w:r>
         <w:br w:type="page"/>
@@ -4813,15 +7202,16 @@
           <w:sz w:val="32"/>
         </w:rPr>
       </w:pPr>
-      <w:bookmarkStart w:id="14" w:name="_Toc507358317"/>
+      <w:bookmarkStart w:id="240" w:name="_Toc507358317"/>
       <w:r>
         <w:rPr>
           <w:rFonts w:ascii="Times New Roman" w:hAnsi="Times New Roman" w:cs="Times New Roman"/>
           <w:sz w:val="32"/>
         </w:rPr>
+        <w:lastRenderedPageBreak/>
         <w:t>Dimension Tab</w:t>
       </w:r>
-      <w:bookmarkEnd w:id="14"/>
+      <w:bookmarkEnd w:id="240"/>
     </w:p>
     <w:p>
       <w:pPr>
@@ -4890,27 +7280,14 @@
       <w:r>
         <w:t xml:space="preserve">Figure </w:t>
       </w:r>
-      <w:r>
-        <w:fldChar w:fldCharType="begin"/>
-      </w:r>
-      <w:r>
-        <w:instrText xml:space="preserve"> SEQ Figure \* ARABIC </w:instrText>
-      </w:r>
-      <w:r>
-        <w:fldChar w:fldCharType="separate"/>
-      </w:r>
-      <w:r>
-        <w:rPr>
-          <w:noProof/>
-        </w:rPr>
-        <w:t>18</w:t>
-      </w:r>
-      <w:r>
-        <w:rPr>
-          <w:noProof/>
-        </w:rPr>
-        <w:fldChar w:fldCharType="end"/>
-      </w:r>
+      <w:fldSimple w:instr=" SEQ Figure \* ARABIC ">
+        <w:r>
+          <w:rPr>
+            <w:noProof/>
+          </w:rPr>
+          <w:t>18</w:t>
+        </w:r>
+      </w:fldSimple>
       <w:r>
         <w:t xml:space="preserve"> dimension tab manages dimension name, scaled minimum and maximum, and dimension values</w:t>
       </w:r>
@@ -4926,13 +7303,262 @@
           <w:rFonts w:cs="Times New Roman"/>
         </w:rPr>
         <w:tab/>
-        <w:t xml:space="preserve">Dimensions are the individual values that lie within an n-dimensional coordinate. </w:t>
-      </w:r>
-      <w:r>
-        <w:rPr>
-          <w:rFonts w:cs="Times New Roman"/>
-        </w:rPr>
-        <w:t>Each dimension is by default labeled by the position they exist on the graph as “1,2,3, … n “, from left to right respectively, where ‘n’ is the number of dimensions. Dimension values are scaled with the min being 0 and the max being 1. The set data panel shows the dimension values that are read from the text file for the affiliated set. Dimensions can be moved around the screen and change position but will still retain the same number as that is the dimension’s name. Fields that can be changes include the dimension name, scaled minimum and maximum. Changes affect the dimension that is currently selected in the “Name:” drop-down list. When satisfied with field changes, press either “OK” or “Apply”.</w:t>
+      </w:r>
+      <w:del w:id="241" w:author="cs445001_02" w:date="2018-02-26T17:54:00Z">
+        <w:r>
+          <w:rPr>
+            <w:rFonts w:cs="Times New Roman"/>
+          </w:rPr>
+          <w:delText xml:space="preserve">Dimensions are the individual values that lie within an n-dimensional coordinate. </w:delText>
+        </w:r>
+      </w:del>
+      <w:del w:id="242" w:author="cs445001_02" w:date="2018-02-26T17:53:00Z">
+        <w:r>
+          <w:rPr>
+            <w:rFonts w:cs="Times New Roman"/>
+          </w:rPr>
+          <w:delText xml:space="preserve">Each dimension is by default labeled by the position they exist on the graph as “1,2,3, … n “, from left to right respectively, where ‘n’ is the number of dimensions. </w:delText>
+        </w:r>
+      </w:del>
+      <w:del w:id="243" w:author="cs445001_02" w:date="2018-02-26T17:54:00Z">
+        <w:r>
+          <w:rPr>
+            <w:rFonts w:cs="Times New Roman"/>
+          </w:rPr>
+          <w:delText xml:space="preserve">Dimension values </w:delText>
+        </w:r>
+      </w:del>
+      <w:ins w:id="244" w:author="cs445001_02" w:date="2018-02-26T17:54:00Z">
+        <w:r>
+          <w:rPr>
+            <w:rFonts w:cs="Times New Roman"/>
+          </w:rPr>
+          <w:t xml:space="preserve">Dimensions </w:t>
+        </w:r>
+      </w:ins>
+      <w:r>
+        <w:rPr>
+          <w:rFonts w:cs="Times New Roman"/>
+        </w:rPr>
+        <w:t xml:space="preserve">are scaled with the min being 0 and the max being 1. The </w:t>
+      </w:r>
+      <w:del w:id="245" w:author="cs445001_02" w:date="2018-02-26T17:56:00Z">
+        <w:r>
+          <w:rPr>
+            <w:rFonts w:cs="Times New Roman"/>
+          </w:rPr>
+          <w:delText xml:space="preserve">set data </w:delText>
+        </w:r>
+      </w:del>
+      <w:r>
+        <w:rPr>
+          <w:rFonts w:cs="Times New Roman"/>
+        </w:rPr>
+        <w:t xml:space="preserve">panel </w:t>
+      </w:r>
+      <w:ins w:id="246" w:author="cs445001_02" w:date="2018-02-26T17:56:00Z">
+        <w:r>
+          <w:rPr>
+            <w:rFonts w:cs="Times New Roman"/>
+          </w:rPr>
+          <w:t xml:space="preserve">labeled “Set Data” </w:t>
+        </w:r>
+      </w:ins>
+      <w:r>
+        <w:rPr>
+          <w:rFonts w:cs="Times New Roman"/>
+        </w:rPr>
+        <w:t xml:space="preserve">shows the </w:t>
+      </w:r>
+      <w:del w:id="247" w:author="cs445001_02" w:date="2018-02-26T17:56:00Z">
+        <w:r>
+          <w:rPr>
+            <w:rFonts w:cs="Times New Roman"/>
+          </w:rPr>
+          <w:delText xml:space="preserve">dimension </w:delText>
+        </w:r>
+      </w:del>
+      <w:ins w:id="248" w:author="cs445001_02" w:date="2018-02-26T17:56:00Z">
+        <w:r>
+          <w:rPr>
+            <w:rFonts w:cs="Times New Roman"/>
+          </w:rPr>
+          <w:t>data</w:t>
+        </w:r>
+        <w:r>
+          <w:rPr>
+            <w:rFonts w:cs="Times New Roman"/>
+          </w:rPr>
+          <w:t xml:space="preserve"> </w:t>
+        </w:r>
+      </w:ins>
+      <w:r>
+        <w:rPr>
+          <w:rFonts w:cs="Times New Roman"/>
+        </w:rPr>
+        <w:t>values</w:t>
+      </w:r>
+      <w:ins w:id="249" w:author="cs445001_02" w:date="2018-02-26T17:56:00Z">
+        <w:r>
+          <w:rPr>
+            <w:rFonts w:cs="Times New Roman"/>
+          </w:rPr>
+          <w:t xml:space="preserve"> in the selected dimension</w:t>
+        </w:r>
+      </w:ins>
+      <w:del w:id="250" w:author="cs445001_02" w:date="2018-02-26T17:56:00Z">
+        <w:r>
+          <w:rPr>
+            <w:rFonts w:cs="Times New Roman"/>
+          </w:rPr>
+          <w:delText xml:space="preserve"> that are read from the text file for the affiliated set</w:delText>
+        </w:r>
+      </w:del>
+      <w:r>
+        <w:rPr>
+          <w:rFonts w:cs="Times New Roman"/>
+        </w:rPr>
+        <w:t xml:space="preserve">. Dimensions can be </w:t>
+      </w:r>
+      <w:del w:id="251" w:author="cs445001_02" w:date="2018-02-26T17:57:00Z">
+        <w:r>
+          <w:rPr>
+            <w:rFonts w:cs="Times New Roman"/>
+          </w:rPr>
+          <w:delText>moved around the screen</w:delText>
+        </w:r>
+      </w:del>
+      <w:ins w:id="252" w:author="cs445001_02" w:date="2018-02-26T17:57:00Z">
+        <w:r>
+          <w:rPr>
+            <w:rFonts w:cs="Times New Roman"/>
+          </w:rPr>
+          <w:t>reordered</w:t>
+        </w:r>
+      </w:ins>
+      <w:r>
+        <w:rPr>
+          <w:rFonts w:cs="Times New Roman"/>
+        </w:rPr>
+        <w:t xml:space="preserve"> and </w:t>
+      </w:r>
+      <w:del w:id="253" w:author="cs445001_02" w:date="2018-02-26T17:57:00Z">
+        <w:r>
+          <w:rPr>
+            <w:rFonts w:cs="Times New Roman"/>
+          </w:rPr>
+          <w:delText>change position</w:delText>
+        </w:r>
+      </w:del>
+      <w:ins w:id="254" w:author="cs445001_02" w:date="2018-02-26T17:57:00Z">
+        <w:r>
+          <w:rPr>
+            <w:rFonts w:cs="Times New Roman"/>
+          </w:rPr>
+          <w:t>shifted vertically</w:t>
+        </w:r>
+      </w:ins>
+      <w:r>
+        <w:rPr>
+          <w:rFonts w:cs="Times New Roman"/>
+        </w:rPr>
+        <w:t xml:space="preserve"> </w:t>
+      </w:r>
+      <w:del w:id="255" w:author="cs445001_02" w:date="2018-02-26T17:57:00Z">
+        <w:r>
+          <w:rPr>
+            <w:rFonts w:cs="Times New Roman"/>
+          </w:rPr>
+          <w:delText>but will still retain the same number as that is the dimension’s name</w:delText>
+        </w:r>
+      </w:del>
+      <w:ins w:id="256" w:author="cs445001_02" w:date="2018-02-26T17:57:00Z">
+        <w:r>
+          <w:rPr>
+            <w:rFonts w:cs="Times New Roman"/>
+          </w:rPr>
+          <w:t>without altering the data in the dimension</w:t>
+        </w:r>
+      </w:ins>
+      <w:r>
+        <w:rPr>
+          <w:rFonts w:cs="Times New Roman"/>
+        </w:rPr>
+        <w:t xml:space="preserve">. </w:t>
+      </w:r>
+      <w:del w:id="257" w:author="cs445001_02" w:date="2018-02-26T17:58:00Z">
+        <w:r>
+          <w:rPr>
+            <w:rFonts w:cs="Times New Roman"/>
+          </w:rPr>
+          <w:delText xml:space="preserve">Fields that can be changes include the dimension name, scaled minimum and maximum. </w:delText>
+        </w:r>
+      </w:del>
+      <w:ins w:id="258" w:author="cs445001_02" w:date="2018-02-26T17:58:00Z">
+        <w:r>
+          <w:rPr>
+            <w:rFonts w:cs="Times New Roman"/>
+          </w:rPr>
+          <w:t xml:space="preserve">Within the “Dimension” tab of the </w:t>
+        </w:r>
+        <w:bookmarkStart w:id="259" w:name="_GoBack"/>
+        <w:r>
+          <w:rPr>
+            <w:rFonts w:cs="Times New Roman"/>
+          </w:rPr>
+          <w:t>settings</w:t>
+        </w:r>
+        <w:bookmarkEnd w:id="259"/>
+        <w:r>
+          <w:rPr>
+            <w:rFonts w:cs="Times New Roman"/>
+          </w:rPr>
+          <w:t xml:space="preserve"> menu, dimension name </w:t>
+        </w:r>
+      </w:ins>
+      <w:ins w:id="260" w:author="cs445001_02" w:date="2018-02-26T17:59:00Z">
+        <w:r>
+          <w:rPr>
+            <w:rFonts w:cs="Times New Roman"/>
+          </w:rPr>
+          <w:t>and the minimum and maximum</w:t>
+        </w:r>
+      </w:ins>
+      <w:ins w:id="261" w:author="cs445001_02" w:date="2018-02-26T18:00:00Z">
+        <w:r>
+          <w:rPr>
+            <w:rFonts w:cs="Times New Roman"/>
+          </w:rPr>
+          <w:t xml:space="preserve"> scaling bounds can be changed.</w:t>
+        </w:r>
+      </w:ins>
+      <w:ins w:id="262" w:author="cs445001_02" w:date="2018-02-26T17:58:00Z">
+        <w:r>
+          <w:rPr>
+            <w:rFonts w:cs="Times New Roman"/>
+          </w:rPr>
+          <w:t xml:space="preserve"> </w:t>
+        </w:r>
+      </w:ins>
+      <w:r>
+        <w:rPr>
+          <w:rFonts w:cs="Times New Roman"/>
+        </w:rPr>
+        <w:t>Changes affect the dimension that is currently selected in the “Name:” drop-down list. When satisfied with field changes, press either “OK” or “Apply”</w:t>
+      </w:r>
+      <w:ins w:id="263" w:author="cs445001_02" w:date="2018-02-26T17:57:00Z">
+        <w:r>
+          <w:rPr>
+            <w:rFonts w:cs="Times New Roman"/>
+          </w:rPr>
+          <w:t xml:space="preserve"> to apply your settings</w:t>
+        </w:r>
+      </w:ins>
+      <w:r>
+        <w:rPr>
+          <w:rFonts w:cs="Times New Roman"/>
+        </w:rPr>
+        <w:t>.</w:t>
       </w:r>
     </w:p>
     <w:p/>
@@ -4946,8 +7572,16 @@
 </w:document>
 </file>
 
+<file path=word/people.xml><?xml version="1.0" encoding="utf-8"?>
+<w15:people xmlns:wpc="http://schemas.microsoft.com/office/word/2010/wordprocessingCanvas" xmlns:cx="http://schemas.microsoft.com/office/drawing/2014/chartex" xmlns:cx1="http://schemas.microsoft.com/office/drawing/2015/9/8/chartex" xmlns:mc="http://schemas.openxmlformats.org/markup-compatibility/2006" xmlns:o="urn:schemas-microsoft-com:office:office" xmlns:r="http://schemas.openxmlformats.org/officeDocument/2006/relationships" xmlns:m="http://schemas.openxmlformats.org/officeDocument/2006/math" xmlns:v="urn:schemas-microsoft-com:vml" xmlns:wp14="http://schemas.microsoft.com/office/word/2010/wordprocessingDrawing" xmlns:wp="http://schemas.openxmlformats.org/drawingml/2006/wordprocessingDrawing" xmlns:w10="urn:schemas-microsoft-com:office:word" xmlns:w="http://schemas.openxmlformats.org/wordprocessingml/2006/main" xmlns:w14="http://schemas.microsoft.com/office/word/2010/wordml" xmlns:w15="http://schemas.microsoft.com/office/word/2012/wordml" xmlns:w16se="http://schemas.microsoft.com/office/word/2015/wordml/symex" xmlns:wpg="http://schemas.microsoft.com/office/word/2010/wordprocessingGroup" xmlns:wpi="http://schemas.microsoft.com/office/word/2010/wordprocessingInk" xmlns:wne="http://schemas.microsoft.com/office/word/2006/wordml" xmlns:wps="http://schemas.microsoft.com/office/word/2010/wordprocessingShape" mc:Ignorable="w14 w15 w16se wp14">
+  <w15:person w15:author="cs445001_02">
+    <w15:presenceInfo w15:providerId="None" w15:userId="cs445001_02"/>
+  </w15:person>
+</w15:people>
+</file>
+
 <file path=word/styles.xml><?xml version="1.0" encoding="utf-8"?>
-<w:styles xmlns:mc="http://schemas.openxmlformats.org/markup-compatibility/2006" xmlns:r="http://schemas.openxmlformats.org/officeDocument/2006/relationships" xmlns:w="http://schemas.openxmlformats.org/wordprocessingml/2006/main" xmlns:w14="http://schemas.microsoft.com/office/word/2010/wordml" xmlns:w15="http://schemas.microsoft.com/office/word/2012/wordml" xmlns:w16cid="http://schemas.microsoft.com/office/word/2016/wordml/cid" xmlns:w16se="http://schemas.microsoft.com/office/word/2015/wordml/symex" mc:Ignorable="w14 w15 w16se w16cid">
+<w:styles xmlns:mc="http://schemas.openxmlformats.org/markup-compatibility/2006" xmlns:r="http://schemas.openxmlformats.org/officeDocument/2006/relationships" xmlns:w="http://schemas.openxmlformats.org/wordprocessingml/2006/main" xmlns:w14="http://schemas.microsoft.com/office/word/2010/wordml" xmlns:w15="http://schemas.microsoft.com/office/word/2012/wordml" xmlns:w16se="http://schemas.microsoft.com/office/word/2015/wordml/symex" mc:Ignorable="w14 w15 w16se">
   <w:docDefaults>
     <w:rPrDefault>
       <w:rPr>
@@ -4963,7 +7597,7 @@
       </w:pPr>
     </w:pPrDefault>
   </w:docDefaults>
-  <w:latentStyles w:defLockedState="0" w:defUIPriority="99" w:defSemiHidden="0" w:defUnhideWhenUsed="0" w:defQFormat="0" w:count="375">
+  <w:latentStyles w:defLockedState="0" w:defUIPriority="99" w:defSemiHidden="0" w:defUnhideWhenUsed="0" w:defQFormat="0" w:count="371">
     <w:lsdException w:name="Normal" w:uiPriority="0" w:qFormat="1"/>
     <w:lsdException w:name="heading 1" w:uiPriority="9" w:qFormat="1"/>
     <w:lsdException w:name="heading 2" w:semiHidden="1" w:uiPriority="9" w:unhideWhenUsed="1" w:qFormat="1"/>
@@ -5335,10 +7969,6 @@
     <w:lsdException w:name="List Table 5 Dark Accent 6" w:uiPriority="50"/>
     <w:lsdException w:name="List Table 6 Colorful Accent 6" w:uiPriority="51"/>
     <w:lsdException w:name="List Table 7 Colorful Accent 6" w:uiPriority="52"/>
-    <w:lsdException w:name="Mention" w:semiHidden="1" w:unhideWhenUsed="1"/>
-    <w:lsdException w:name="Smart Hyperlink" w:semiHidden="1" w:unhideWhenUsed="1"/>
-    <w:lsdException w:name="Hashtag" w:semiHidden="1" w:unhideWhenUsed="1"/>
-    <w:lsdException w:name="Unresolved Mention" w:semiHidden="1" w:unhideWhenUsed="1"/>
   </w:latentStyles>
   <w:style w:type="paragraph" w:default="1" w:styleId="Normal">
     <w:name w:val="Normal"/>
@@ -5582,7 +8212,7 @@
 </file>
 
 <file path=word/glossary/document.xml><?xml version="1.0" encoding="utf-8"?>
-<w:glossaryDocument xmlns:wpc="http://schemas.microsoft.com/office/word/2010/wordprocessingCanvas" xmlns:cx="http://schemas.microsoft.com/office/drawing/2014/chartex" xmlns:cx1="http://schemas.microsoft.com/office/drawing/2015/9/8/chartex" xmlns:cx2="http://schemas.microsoft.com/office/drawing/2015/10/21/chartex" xmlns:cx3="http://schemas.microsoft.com/office/drawing/2016/5/9/chartex" xmlns:cx4="http://schemas.microsoft.com/office/drawing/2016/5/10/chartex" xmlns:cx5="http://schemas.microsoft.com/office/drawing/2016/5/11/chartex" xmlns:cx6="http://schemas.microsoft.com/office/drawing/2016/5/12/chartex" xmlns:cx7="http://schemas.microsoft.com/office/drawing/2016/5/13/chartex" xmlns:cx8="http://schemas.microsoft.com/office/drawing/2016/5/14/chartex" xmlns:mc="http://schemas.openxmlformats.org/markup-compatibility/2006" xmlns:aink="http://schemas.microsoft.com/office/drawing/2016/ink" xmlns:am3d="http://schemas.microsoft.com/office/drawing/2017/model3d" xmlns:o="urn:schemas-microsoft-com:office:office" xmlns:r="http://schemas.openxmlformats.org/officeDocument/2006/relationships" xmlns:m="http://schemas.openxmlformats.org/officeDocument/2006/math" xmlns:v="urn:schemas-microsoft-com:vml" xmlns:wp14="http://schemas.microsoft.com/office/word/2010/wordprocessingDrawing" xmlns:wp="http://schemas.openxmlformats.org/drawingml/2006/wordprocessingDrawing" xmlns:w10="urn:schemas-microsoft-com:office:word" xmlns:w="http://schemas.openxmlformats.org/wordprocessingml/2006/main" xmlns:w14="http://schemas.microsoft.com/office/word/2010/wordml" xmlns:w15="http://schemas.microsoft.com/office/word/2012/wordml" xmlns:w16cid="http://schemas.microsoft.com/office/word/2016/wordml/cid" xmlns:w16se="http://schemas.microsoft.com/office/word/2015/wordml/symex" xmlns:wpg="http://schemas.microsoft.com/office/word/2010/wordprocessingGroup" xmlns:wpi="http://schemas.microsoft.com/office/word/2010/wordprocessingInk" xmlns:wne="http://schemas.microsoft.com/office/word/2006/wordml" xmlns:wps="http://schemas.microsoft.com/office/word/2010/wordprocessingShape" mc:Ignorable="w14 w15 w16se w16cid wp14">
+<w:glossaryDocument xmlns:wpc="http://schemas.microsoft.com/office/word/2010/wordprocessingCanvas" xmlns:cx="http://schemas.microsoft.com/office/drawing/2014/chartex" xmlns:cx1="http://schemas.microsoft.com/office/drawing/2015/9/8/chartex" xmlns:mc="http://schemas.openxmlformats.org/markup-compatibility/2006" xmlns:o="urn:schemas-microsoft-com:office:office" xmlns:r="http://schemas.openxmlformats.org/officeDocument/2006/relationships" xmlns:m="http://schemas.openxmlformats.org/officeDocument/2006/math" xmlns:v="urn:schemas-microsoft-com:vml" xmlns:wp14="http://schemas.microsoft.com/office/word/2010/wordprocessingDrawing" xmlns:wp="http://schemas.openxmlformats.org/drawingml/2006/wordprocessingDrawing" xmlns:w10="urn:schemas-microsoft-com:office:word" xmlns:w="http://schemas.openxmlformats.org/wordprocessingml/2006/main" xmlns:w14="http://schemas.microsoft.com/office/word/2010/wordml" xmlns:w15="http://schemas.microsoft.com/office/word/2012/wordml" xmlns:w16se="http://schemas.microsoft.com/office/word/2015/wordml/symex" xmlns:wpg="http://schemas.microsoft.com/office/word/2010/wordprocessingGroup" xmlns:wpi="http://schemas.microsoft.com/office/word/2010/wordprocessingInk" xmlns:wne="http://schemas.microsoft.com/office/word/2006/wordml" xmlns:wps="http://schemas.microsoft.com/office/word/2010/wordprocessingShape" mc:Ignorable="w14 w15 w16se wp14">
   <w:docParts>
     <w:docPart>
       <w:docPartPr>
@@ -5606,7 +8236,7 @@
           </w:pPr>
           <w:r>
             <w:rPr>
-              <w:color w:val="2F5496" w:themeColor="accent1" w:themeShade="BF"/>
+              <w:color w:val="2E74B5" w:themeColor="accent1" w:themeShade="BF"/>
               <w:sz w:val="24"/>
               <w:szCs w:val="24"/>
             </w:rPr>
@@ -5638,7 +8268,7 @@
           <w:r>
             <w:rPr>
               <w:rFonts w:asciiTheme="majorHAnsi" w:eastAsiaTheme="majorEastAsia" w:hAnsiTheme="majorHAnsi" w:cstheme="majorBidi"/>
-              <w:color w:val="4472C4" w:themeColor="accent1"/>
+              <w:color w:val="5B9BD5" w:themeColor="accent1"/>
               <w:sz w:val="88"/>
               <w:szCs w:val="88"/>
             </w:rPr>
@@ -5669,7 +8299,7 @@
           </w:pPr>
           <w:r>
             <w:rPr>
-              <w:color w:val="4472C4" w:themeColor="accent1"/>
+              <w:color w:val="5B9BD5" w:themeColor="accent1"/>
               <w:sz w:val="28"/>
               <w:szCs w:val="28"/>
             </w:rPr>
@@ -5700,7 +8330,7 @@
           </w:pPr>
           <w:r>
             <w:rPr>
-              <w:color w:val="4472C4" w:themeColor="accent1"/>
+              <w:color w:val="5B9BD5" w:themeColor="accent1"/>
               <w:sz w:val="28"/>
               <w:szCs w:val="28"/>
             </w:rPr>
@@ -5714,33 +8344,33 @@
 </file>
 
 <file path=word/glossary/fontTable.xml><?xml version="1.0" encoding="utf-8"?>
-<w:fonts xmlns:mc="http://schemas.openxmlformats.org/markup-compatibility/2006" xmlns:r="http://schemas.openxmlformats.org/officeDocument/2006/relationships" xmlns:w="http://schemas.openxmlformats.org/wordprocessingml/2006/main" xmlns:w14="http://schemas.microsoft.com/office/word/2010/wordml" xmlns:w15="http://schemas.microsoft.com/office/word/2012/wordml" xmlns:w16cid="http://schemas.microsoft.com/office/word/2016/wordml/cid" xmlns:w16se="http://schemas.microsoft.com/office/word/2015/wordml/symex" mc:Ignorable="w14 w15 w16se w16cid">
+<w:fonts xmlns:mc="http://schemas.openxmlformats.org/markup-compatibility/2006" xmlns:r="http://schemas.openxmlformats.org/officeDocument/2006/relationships" xmlns:w="http://schemas.openxmlformats.org/wordprocessingml/2006/main" xmlns:w14="http://schemas.microsoft.com/office/word/2010/wordml" xmlns:w15="http://schemas.microsoft.com/office/word/2012/wordml" xmlns:w16se="http://schemas.microsoft.com/office/word/2015/wordml/symex" mc:Ignorable="w14 w15 w16se">
   <w:font w:name="Times New Roman">
     <w:panose1 w:val="02020603050405020304"/>
     <w:charset w:val="00"/>
     <w:family w:val="roman"/>
     <w:pitch w:val="variable"/>
-    <w:sig w:usb0="E0002EFF" w:usb1="C000785B" w:usb2="00000009" w:usb3="00000000" w:csb0="000001FF" w:csb1="00000000"/>
+    <w:sig w:usb0="E0002AFF" w:usb1="C0007841" w:usb2="00000009" w:usb3="00000000" w:csb0="000001FF" w:csb1="00000000"/>
   </w:font>
   <w:font w:name="Calibri">
     <w:panose1 w:val="020F0502020204030204"/>
     <w:charset w:val="00"/>
     <w:family w:val="swiss"/>
     <w:pitch w:val="variable"/>
-    <w:sig w:usb0="E0002AFF" w:usb1="C000247B" w:usb2="00000009" w:usb3="00000000" w:csb0="000001FF" w:csb1="00000000"/>
+    <w:sig w:usb0="E00002FF" w:usb1="4000ACFF" w:usb2="00000001" w:usb3="00000000" w:csb0="0000019F" w:csb1="00000000"/>
   </w:font>
   <w:font w:name="Calibri Light">
     <w:panose1 w:val="020F0302020204030204"/>
     <w:charset w:val="00"/>
     <w:family w:val="swiss"/>
     <w:pitch w:val="variable"/>
-    <w:sig w:usb0="E0002AFF" w:usb1="C000247B" w:usb2="00000009" w:usb3="00000000" w:csb0="000001FF" w:csb1="00000000"/>
+    <w:sig w:usb0="A00002EF" w:usb1="4000207B" w:usb2="00000000" w:usb3="00000000" w:csb0="0000019F" w:csb1="00000000"/>
   </w:font>
 </w:fonts>
 </file>
 
 <file path=word/glossary/settings.xml><?xml version="1.0" encoding="utf-8"?>
-<w:settings xmlns:mc="http://schemas.openxmlformats.org/markup-compatibility/2006" xmlns:o="urn:schemas-microsoft-com:office:office" xmlns:r="http://schemas.openxmlformats.org/officeDocument/2006/relationships" xmlns:m="http://schemas.openxmlformats.org/officeDocument/2006/math" xmlns:v="urn:schemas-microsoft-com:vml" xmlns:w10="urn:schemas-microsoft-com:office:word" xmlns:w="http://schemas.openxmlformats.org/wordprocessingml/2006/main" xmlns:w14="http://schemas.microsoft.com/office/word/2010/wordml" xmlns:w15="http://schemas.microsoft.com/office/word/2012/wordml" xmlns:w16cid="http://schemas.microsoft.com/office/word/2016/wordml/cid" xmlns:w16se="http://schemas.microsoft.com/office/word/2015/wordml/symex" xmlns:sl="http://schemas.openxmlformats.org/schemaLibrary/2006/main" mc:Ignorable="w14 w15 w16se w16cid">
+<w:settings xmlns:mc="http://schemas.openxmlformats.org/markup-compatibility/2006" xmlns:o="urn:schemas-microsoft-com:office:office" xmlns:r="http://schemas.openxmlformats.org/officeDocument/2006/relationships" xmlns:m="http://schemas.openxmlformats.org/officeDocument/2006/math" xmlns:v="urn:schemas-microsoft-com:vml" xmlns:w10="urn:schemas-microsoft-com:office:word" xmlns:w="http://schemas.openxmlformats.org/wordprocessingml/2006/main" xmlns:w14="http://schemas.microsoft.com/office/word/2010/wordml" xmlns:w15="http://schemas.microsoft.com/office/word/2012/wordml" xmlns:w16se="http://schemas.microsoft.com/office/word/2015/wordml/symex" xmlns:sl="http://schemas.openxmlformats.org/schemaLibrary/2006/main" mc:Ignorable="w14 w15 w16se">
   <w:view w:val="normal"/>
   <w:defaultTabStop w:val="720"/>
   <w:characterSpacingControl w:val="doNotCompress"/>
@@ -5751,7 +8381,6 @@
     <w:compatSetting w:name="enableOpenTypeFeatures" w:uri="http://schemas.microsoft.com/office/word" w:val="1"/>
     <w:compatSetting w:name="doNotFlipMirrorIndents" w:uri="http://schemas.microsoft.com/office/word" w:val="1"/>
     <w:compatSetting w:name="differentiateMultirowTableHeaders" w:uri="http://schemas.microsoft.com/office/word" w:val="1"/>
-    <w:compatSetting w:name="useWord2013TrackBottomHyphenation" w:uri="http://schemas.microsoft.com/office/word" w:val="0"/>
   </w:compat>
   <w:rsids>
     <w:rsidRoot w:val="00DA4E70"/>
@@ -5761,6 +8390,7 @@
     <w:rsid w:val="0090379C"/>
     <w:rsid w:val="00BA03D1"/>
     <w:rsid w:val="00C7351E"/>
+    <w:rsid w:val="00D63AF4"/>
     <w:rsid w:val="00DA4E70"/>
   </w:rsids>
   <m:mathPr>
@@ -5785,7 +8415,7 @@
 </file>
 
 <file path=word/glossary/styles.xml><?xml version="1.0" encoding="utf-8"?>
-<w:styles xmlns:mc="http://schemas.openxmlformats.org/markup-compatibility/2006" xmlns:r="http://schemas.openxmlformats.org/officeDocument/2006/relationships" xmlns:w="http://schemas.openxmlformats.org/wordprocessingml/2006/main" xmlns:w14="http://schemas.microsoft.com/office/word/2010/wordml" xmlns:w15="http://schemas.microsoft.com/office/word/2012/wordml" xmlns:w16cid="http://schemas.microsoft.com/office/word/2016/wordml/cid" xmlns:w16se="http://schemas.microsoft.com/office/word/2015/wordml/symex" mc:Ignorable="w14 w15 w16se w16cid">
+<w:styles xmlns:mc="http://schemas.openxmlformats.org/markup-compatibility/2006" xmlns:r="http://schemas.openxmlformats.org/officeDocument/2006/relationships" xmlns:w="http://schemas.openxmlformats.org/wordprocessingml/2006/main" xmlns:w14="http://schemas.microsoft.com/office/word/2010/wordml" xmlns:w15="http://schemas.microsoft.com/office/word/2012/wordml" xmlns:w16se="http://schemas.microsoft.com/office/word/2015/wordml/symex" mc:Ignorable="w14 w15 w16se">
   <w:docDefaults>
     <w:rPrDefault>
       <w:rPr>
@@ -5801,7 +8431,7 @@
       </w:pPr>
     </w:pPrDefault>
   </w:docDefaults>
-  <w:latentStyles w:defLockedState="0" w:defUIPriority="99" w:defSemiHidden="0" w:defUnhideWhenUsed="0" w:defQFormat="0" w:count="375">
+  <w:latentStyles w:defLockedState="0" w:defUIPriority="99" w:defSemiHidden="0" w:defUnhideWhenUsed="0" w:defQFormat="0" w:count="371">
     <w:lsdException w:name="Normal" w:uiPriority="0" w:qFormat="1"/>
     <w:lsdException w:name="heading 1" w:uiPriority="9" w:qFormat="1"/>
     <w:lsdException w:name="heading 2" w:semiHidden="1" w:uiPriority="9" w:unhideWhenUsed="1" w:qFormat="1"/>
@@ -6173,10 +8803,6 @@
     <w:lsdException w:name="List Table 5 Dark Accent 6" w:uiPriority="50"/>
     <w:lsdException w:name="List Table 6 Colorful Accent 6" w:uiPriority="51"/>
     <w:lsdException w:name="List Table 7 Colorful Accent 6" w:uiPriority="52"/>
-    <w:lsdException w:name="Mention" w:semiHidden="1" w:unhideWhenUsed="1"/>
-    <w:lsdException w:name="Smart Hyperlink" w:semiHidden="1" w:unhideWhenUsed="1"/>
-    <w:lsdException w:name="Hashtag" w:semiHidden="1" w:unhideWhenUsed="1"/>
-    <w:lsdException w:name="Unresolved Mention" w:semiHidden="1" w:unhideWhenUsed="1"/>
   </w:latentStyles>
   <w:style w:type="paragraph" w:default="1" w:styleId="Normal">
     <w:name w:val="Normal"/>
@@ -6229,7 +8855,7 @@
 </file>
 
 <file path=word/glossary/webSettings.xml><?xml version="1.0" encoding="utf-8"?>
-<w:webSettings xmlns:mc="http://schemas.openxmlformats.org/markup-compatibility/2006" xmlns:r="http://schemas.openxmlformats.org/officeDocument/2006/relationships" xmlns:w="http://schemas.openxmlformats.org/wordprocessingml/2006/main" xmlns:w14="http://schemas.microsoft.com/office/word/2010/wordml" xmlns:w15="http://schemas.microsoft.com/office/word/2012/wordml" xmlns:w16cid="http://schemas.microsoft.com/office/word/2016/wordml/cid" xmlns:w16se="http://schemas.microsoft.com/office/word/2015/wordml/symex" mc:Ignorable="w14 w15 w16se w16cid">
+<w:webSettings xmlns:mc="http://schemas.openxmlformats.org/markup-compatibility/2006" xmlns:r="http://schemas.openxmlformats.org/officeDocument/2006/relationships" xmlns:w="http://schemas.openxmlformats.org/wordprocessingml/2006/main" xmlns:w14="http://schemas.microsoft.com/office/word/2010/wordml" xmlns:w15="http://schemas.microsoft.com/office/word/2012/wordml" xmlns:w16se="http://schemas.microsoft.com/office/word/2015/wordml/symex" mc:Ignorable="w14 w15 w16se">
   <w:optimizeForBrowser/>
   <w:allowPNG/>
 </w:webSettings>
@@ -6554,7 +9180,7 @@
 </file>
 
 <file path=customXml/itemProps2.xml><?xml version="1.0" encoding="utf-8"?>
-<ds:datastoreItem xmlns:ds="http://schemas.openxmlformats.org/officeDocument/2006/customXml" ds:itemID="{879A9AE6-50F8-4239-9469-181ED327078C}">
+<ds:datastoreItem xmlns:ds="http://schemas.openxmlformats.org/officeDocument/2006/customXml" ds:itemID="{D7C63EA1-25A9-4F5F-A1F7-A88DC098AD71}">
   <ds:schemaRefs>
     <ds:schemaRef ds:uri="http://schemas.openxmlformats.org/officeDocument/2006/bibliography"/>
   </ds:schemaRefs>

</xml_diff>